<commit_message>
Creating a file where I will write Technical Task
</commit_message>
<xml_diff>
--- a/Documentation/Техническое задание/ТЗ_26_10.docx
+++ b/Documentation/Техническое задание/ТЗ_26_10.docx
@@ -4238,13 +4238,6 @@
     </w:p>
     <w:p>
       <w:pPr>
-        <w:rPr>
-          <w:lang w:val="uk-UA"/>
-        </w:rPr>
-      </w:pPr>
-    </w:p>
-    <w:p>
-      <w:pPr>
         <w:pStyle w:val="a4"/>
         <w:keepNext/>
         <w:jc w:val="both"/>
@@ -4264,45 +4257,25 @@
       <w:r>
         <w:t xml:space="preserve"> </w:t>
       </w:r>
-      <w:r>
-        <w:fldChar w:fldCharType="begin"/>
-      </w:r>
-      <w:r>
-        <w:instrText xml:space="preserve"> STYLEREF 1 \s </w:instrText>
-      </w:r>
-      <w:r>
-        <w:fldChar w:fldCharType="separate"/>
-      </w:r>
-      <w:r>
-        <w:rPr>
-          <w:noProof/>
-        </w:rPr>
-        <w:t>2</w:t>
-      </w:r>
-      <w:r>
-        <w:fldChar w:fldCharType="end"/>
-      </w:r>
+      <w:fldSimple w:instr=" STYLEREF 1 \s ">
+        <w:r>
+          <w:rPr>
+            <w:noProof/>
+          </w:rPr>
+          <w:t>2</w:t>
+        </w:r>
+      </w:fldSimple>
       <w:r>
         <w:t>.</w:t>
       </w:r>
-      <w:r>
-        <w:fldChar w:fldCharType="begin"/>
-      </w:r>
-      <w:r>
-        <w:instrText xml:space="preserve"> SEQ Таблица \* ARABIC \s 1 </w:instrText>
-      </w:r>
-      <w:r>
-        <w:fldChar w:fldCharType="separate"/>
-      </w:r>
-      <w:r>
-        <w:rPr>
-          <w:noProof/>
-        </w:rPr>
-        <w:t>1</w:t>
-      </w:r>
-      <w:r>
-        <w:fldChar w:fldCharType="end"/>
-      </w:r>
+      <w:fldSimple w:instr=" SEQ Таблица \* ARABIC \s 1 ">
+        <w:r>
+          <w:rPr>
+            <w:noProof/>
+          </w:rPr>
+          <w:t>1</w:t>
+        </w:r>
+      </w:fldSimple>
       <w:r>
         <w:rPr>
           <w:lang w:val="uk-UA"/>
@@ -4609,7 +4582,7 @@
                 <w:bCs/>
                 <w:sz w:val="28"/>
                 <w:szCs w:val="28"/>
-                <w:lang w:eastAsia="ru-RU"/>
+                <w:lang w:val="uk-UA" w:eastAsia="ru-RU"/>
               </w:rPr>
             </w:pPr>
           </w:p>
@@ -6139,7 +6112,7 @@
               <w:rPr>
                 <w:rFonts w:eastAsia="Times New Roman"/>
                 <w:bCs/>
-                <w:lang w:eastAsia="ru-RU"/>
+                <w:lang w:val="uk-UA" w:eastAsia="ru-RU"/>
               </w:rPr>
             </w:pPr>
           </w:p>
@@ -6485,7 +6458,17 @@
                 <w:szCs w:val="28"/>
                 <w:lang w:val="uk-UA" w:eastAsia="ru-RU"/>
               </w:rPr>
-              <w:t>Перегляд часу, який залишився до кінця пари</w:t>
+              <w:t>Переглянути</w:t>
+            </w:r>
+            <w:r>
+              <w:rPr>
+                <w:rFonts w:ascii="Times New Roman" w:eastAsia="Times New Roman" w:hAnsi="Times New Roman"/>
+                <w:bCs/>
+                <w:sz w:val="28"/>
+                <w:szCs w:val="28"/>
+                <w:lang w:val="uk-UA" w:eastAsia="ru-RU"/>
+              </w:rPr>
+              <w:t xml:space="preserve"> часу, який залишився до кінця пари</w:t>
             </w:r>
           </w:p>
         </w:tc>
@@ -6605,7 +6588,17 @@
                 <w:szCs w:val="28"/>
                 <w:lang w:val="uk-UA" w:eastAsia="ru-RU"/>
               </w:rPr>
-              <w:t>Створення конспектів лекцій</w:t>
+              <w:t>Створити конспекти</w:t>
+            </w:r>
+            <w:r>
+              <w:rPr>
+                <w:rFonts w:ascii="Times New Roman" w:eastAsia="Times New Roman" w:hAnsi="Times New Roman"/>
+                <w:bCs/>
+                <w:sz w:val="28"/>
+                <w:szCs w:val="28"/>
+                <w:lang w:val="uk-UA" w:eastAsia="ru-RU"/>
+              </w:rPr>
+              <w:t xml:space="preserve"> лекцій</w:t>
             </w:r>
           </w:p>
         </w:tc>
@@ -6725,7 +6718,17 @@
                 <w:szCs w:val="28"/>
                 <w:lang w:val="uk-UA" w:eastAsia="ru-RU"/>
               </w:rPr>
-              <w:t>Перегляд конспектів лекцій</w:t>
+              <w:t>Переглянути конспекти</w:t>
+            </w:r>
+            <w:r>
+              <w:rPr>
+                <w:rFonts w:ascii="Times New Roman" w:eastAsia="Times New Roman" w:hAnsi="Times New Roman"/>
+                <w:bCs/>
+                <w:sz w:val="28"/>
+                <w:szCs w:val="28"/>
+                <w:lang w:val="uk-UA" w:eastAsia="ru-RU"/>
+              </w:rPr>
+              <w:t xml:space="preserve"> лекцій</w:t>
             </w:r>
           </w:p>
         </w:tc>
@@ -6845,7 +6848,17 @@
                 <w:szCs w:val="28"/>
                 <w:lang w:val="uk-UA" w:eastAsia="ru-RU"/>
               </w:rPr>
-              <w:t>Редагування конспектів лекцій</w:t>
+              <w:t>Редагувати конспекти</w:t>
+            </w:r>
+            <w:r>
+              <w:rPr>
+                <w:rFonts w:ascii="Times New Roman" w:eastAsia="Times New Roman" w:hAnsi="Times New Roman"/>
+                <w:bCs/>
+                <w:sz w:val="28"/>
+                <w:szCs w:val="28"/>
+                <w:lang w:val="uk-UA" w:eastAsia="ru-RU"/>
+              </w:rPr>
+              <w:t xml:space="preserve"> лекцій</w:t>
             </w:r>
           </w:p>
         </w:tc>
@@ -6965,7 +6978,27 @@
                 <w:szCs w:val="28"/>
                 <w:lang w:val="uk-UA" w:eastAsia="ru-RU"/>
               </w:rPr>
-              <w:t>Видалення конспектів лекцій</w:t>
+              <w:t>Видалити</w:t>
+            </w:r>
+            <w:r>
+              <w:rPr>
+                <w:rFonts w:ascii="Times New Roman" w:eastAsia="Times New Roman" w:hAnsi="Times New Roman"/>
+                <w:bCs/>
+                <w:sz w:val="28"/>
+                <w:szCs w:val="28"/>
+                <w:lang w:val="uk-UA" w:eastAsia="ru-RU"/>
+              </w:rPr>
+              <w:t xml:space="preserve"> конспекти</w:t>
+            </w:r>
+            <w:r>
+              <w:rPr>
+                <w:rFonts w:ascii="Times New Roman" w:eastAsia="Times New Roman" w:hAnsi="Times New Roman"/>
+                <w:bCs/>
+                <w:sz w:val="28"/>
+                <w:szCs w:val="28"/>
+                <w:lang w:val="uk-UA" w:eastAsia="ru-RU"/>
+              </w:rPr>
+              <w:t xml:space="preserve"> лекцій</w:t>
             </w:r>
           </w:p>
         </w:tc>
@@ -7085,7 +7118,17 @@
                 <w:szCs w:val="28"/>
                 <w:lang w:val="uk-UA" w:eastAsia="ru-RU"/>
               </w:rPr>
-              <w:t>Додавання зображень до конспектів лекцій</w:t>
+              <w:t>Додати зображення</w:t>
+            </w:r>
+            <w:r>
+              <w:rPr>
+                <w:rFonts w:ascii="Times New Roman" w:eastAsia="Times New Roman" w:hAnsi="Times New Roman"/>
+                <w:bCs/>
+                <w:sz w:val="28"/>
+                <w:szCs w:val="28"/>
+                <w:lang w:val="uk-UA" w:eastAsia="ru-RU"/>
+              </w:rPr>
+              <w:t xml:space="preserve"> до конспектів лекцій</w:t>
             </w:r>
           </w:p>
         </w:tc>
@@ -7205,7 +7248,213 @@
                 <w:szCs w:val="28"/>
                 <w:lang w:val="uk-UA" w:eastAsia="ru-RU"/>
               </w:rPr>
-              <w:t>Додавання оцінок з предметів</w:t>
+              <w:t>Додати оцінки</w:t>
+            </w:r>
+            <w:r>
+              <w:rPr>
+                <w:rFonts w:ascii="Times New Roman" w:eastAsia="Times New Roman" w:hAnsi="Times New Roman"/>
+                <w:bCs/>
+                <w:sz w:val="28"/>
+                <w:szCs w:val="28"/>
+                <w:lang w:val="uk-UA" w:eastAsia="ru-RU"/>
+              </w:rPr>
+              <w:t xml:space="preserve"> з предметів</w:t>
+            </w:r>
+          </w:p>
+        </w:tc>
+        <w:tc>
+          <w:tcPr>
+            <w:tcW w:w="560" w:type="dxa"/>
+          </w:tcPr>
+          <w:p>
+            <w:pPr>
+              <w:spacing w:before="100" w:beforeAutospacing="1" w:after="100" w:afterAutospacing="1"/>
+              <w:rPr>
+                <w:rFonts w:eastAsia="Times New Roman"/>
+                <w:bCs/>
+                <w:lang w:eastAsia="ru-RU"/>
+              </w:rPr>
+            </w:pPr>
+          </w:p>
+        </w:tc>
+        <w:tc>
+          <w:tcPr>
+            <w:tcW w:w="560" w:type="dxa"/>
+          </w:tcPr>
+          <w:p>
+            <w:pPr>
+              <w:spacing w:before="100" w:beforeAutospacing="1" w:after="100" w:afterAutospacing="1"/>
+              <w:rPr>
+                <w:rFonts w:eastAsia="Times New Roman"/>
+                <w:bCs/>
+                <w:lang w:eastAsia="ru-RU"/>
+              </w:rPr>
+            </w:pPr>
+          </w:p>
+        </w:tc>
+        <w:tc>
+          <w:tcPr>
+            <w:tcW w:w="560" w:type="dxa"/>
+          </w:tcPr>
+          <w:p>
+            <w:pPr>
+              <w:spacing w:before="100" w:beforeAutospacing="1" w:after="100" w:afterAutospacing="1"/>
+              <w:rPr>
+                <w:rFonts w:eastAsia="Times New Roman"/>
+                <w:bCs/>
+                <w:lang w:eastAsia="ru-RU"/>
+              </w:rPr>
+            </w:pPr>
+          </w:p>
+        </w:tc>
+        <w:tc>
+          <w:tcPr>
+            <w:tcW w:w="560" w:type="dxa"/>
+          </w:tcPr>
+          <w:p>
+            <w:pPr>
+              <w:spacing w:before="100" w:beforeAutospacing="1" w:after="100" w:afterAutospacing="1"/>
+              <w:rPr>
+                <w:rFonts w:eastAsia="Times New Roman"/>
+                <w:bCs/>
+                <w:lang w:eastAsia="ru-RU"/>
+              </w:rPr>
+            </w:pPr>
+          </w:p>
+        </w:tc>
+        <w:tc>
+          <w:tcPr>
+            <w:tcW w:w="560" w:type="dxa"/>
+          </w:tcPr>
+          <w:p>
+            <w:pPr>
+              <w:spacing w:before="100" w:beforeAutospacing="1" w:after="100" w:afterAutospacing="1"/>
+              <w:rPr>
+                <w:rFonts w:eastAsia="Times New Roman"/>
+                <w:bCs/>
+                <w:lang w:eastAsia="ru-RU"/>
+              </w:rPr>
+            </w:pPr>
+          </w:p>
+        </w:tc>
+        <w:tc>
+          <w:tcPr>
+            <w:tcW w:w="980" w:type="dxa"/>
+          </w:tcPr>
+          <w:p>
+            <w:pPr>
+              <w:spacing w:before="100" w:beforeAutospacing="1" w:after="100" w:afterAutospacing="1"/>
+              <w:rPr>
+                <w:rFonts w:eastAsia="Times New Roman"/>
+                <w:bCs/>
+                <w:lang w:eastAsia="ru-RU"/>
+              </w:rPr>
+            </w:pPr>
+          </w:p>
+        </w:tc>
+      </w:tr>
+    </w:tbl>
+    <w:p/>
+    <w:p/>
+    <w:p>
+      <w:pPr>
+        <w:rPr>
+          <w:lang w:val="uk-UA"/>
+        </w:rPr>
+      </w:pPr>
+      <w:r>
+        <w:rPr>
+          <w:lang w:val="uk-UA"/>
+        </w:rPr>
+        <w:lastRenderedPageBreak/>
+        <w:t>Продовження таблиці</w:t>
+      </w:r>
+      <w:r>
+        <w:t xml:space="preserve"> </w:t>
+      </w:r>
+      <w:r>
+        <w:fldChar w:fldCharType="begin"/>
+      </w:r>
+      <w:r>
+        <w:instrText xml:space="preserve"> STYLEREF 1 \s </w:instrText>
+      </w:r>
+      <w:r>
+        <w:fldChar w:fldCharType="separate"/>
+      </w:r>
+      <w:r>
+        <w:rPr>
+          <w:noProof/>
+        </w:rPr>
+        <w:t>2</w:t>
+      </w:r>
+      <w:r>
+        <w:fldChar w:fldCharType="end"/>
+      </w:r>
+      <w:r>
+        <w:t>.</w:t>
+      </w:r>
+      <w:r>
+        <w:fldChar w:fldCharType="begin"/>
+      </w:r>
+      <w:r>
+        <w:instrText xml:space="preserve"> SEQ Таблица \* ARABIC \s 1 </w:instrText>
+      </w:r>
+      <w:r>
+        <w:fldChar w:fldCharType="separate"/>
+      </w:r>
+      <w:r>
+        <w:rPr>
+          <w:noProof/>
+        </w:rPr>
+        <w:t>1</w:t>
+      </w:r>
+      <w:r>
+        <w:fldChar w:fldCharType="end"/>
+      </w:r>
+    </w:p>
+    <w:tbl>
+      <w:tblPr>
+        <w:tblStyle w:val="11"/>
+        <w:tblW w:w="10220" w:type="dxa"/>
+        <w:tblInd w:w="-5" w:type="dxa"/>
+        <w:tblLayout w:type="fixed"/>
+        <w:tblLook w:val="04A0" w:firstRow="1" w:lastRow="0" w:firstColumn="1" w:lastColumn="0" w:noHBand="0" w:noVBand="1"/>
+      </w:tblPr>
+      <w:tblGrid>
+        <w:gridCol w:w="6440"/>
+        <w:gridCol w:w="560"/>
+        <w:gridCol w:w="560"/>
+        <w:gridCol w:w="560"/>
+        <w:gridCol w:w="560"/>
+        <w:gridCol w:w="560"/>
+        <w:gridCol w:w="980"/>
+      </w:tblGrid>
+      <w:tr>
+        <w:tc>
+          <w:tcPr>
+            <w:tcW w:w="6440" w:type="dxa"/>
+          </w:tcPr>
+          <w:p>
+            <w:pPr>
+              <w:spacing w:before="100" w:beforeAutospacing="1" w:after="100" w:afterAutospacing="1"/>
+              <w:jc w:val="left"/>
+              <w:rPr>
+                <w:rFonts w:ascii="Times New Roman" w:eastAsia="Times New Roman" w:hAnsi="Times New Roman"/>
+                <w:bCs/>
+                <w:sz w:val="28"/>
+                <w:szCs w:val="28"/>
+                <w:lang w:val="uk-UA" w:eastAsia="ru-RU"/>
+              </w:rPr>
+            </w:pPr>
+            <w:r>
+              <w:rPr>
+                <w:rFonts w:ascii="Times New Roman" w:eastAsia="Times New Roman" w:hAnsi="Times New Roman"/>
+                <w:bCs/>
+                <w:sz w:val="28"/>
+                <w:szCs w:val="28"/>
+                <w:lang w:val="uk-UA" w:eastAsia="ru-RU"/>
+              </w:rPr>
+              <w:t>Редагувати оцінки</w:t>
             </w:r>
           </w:p>
         </w:tc>
@@ -7325,7 +7574,7 @@
                 <w:szCs w:val="28"/>
                 <w:lang w:val="uk-UA" w:eastAsia="ru-RU"/>
               </w:rPr>
-              <w:t>Редагування оцінок</w:t>
+              <w:t>Видалити оцінки</w:t>
             </w:r>
           </w:p>
         </w:tc>
@@ -7445,8 +7694,17 @@
                 <w:szCs w:val="28"/>
                 <w:lang w:val="uk-UA" w:eastAsia="ru-RU"/>
               </w:rPr>
-              <w:lastRenderedPageBreak/>
-              <w:t>Видалення оцінок</w:t>
+              <w:t>Переглянути графік</w:t>
+            </w:r>
+            <w:r>
+              <w:rPr>
+                <w:rFonts w:ascii="Times New Roman" w:eastAsia="Times New Roman" w:hAnsi="Times New Roman"/>
+                <w:bCs/>
+                <w:sz w:val="28"/>
+                <w:szCs w:val="28"/>
+                <w:lang w:val="uk-UA" w:eastAsia="ru-RU"/>
+              </w:rPr>
+              <w:t xml:space="preserve"> успішності</w:t>
             </w:r>
           </w:p>
         </w:tc>
@@ -7544,126 +7802,6 @@
       <w:tr>
         <w:tc>
           <w:tcPr>
-            <w:tcW w:w="6440" w:type="dxa"/>
-          </w:tcPr>
-          <w:p>
-            <w:pPr>
-              <w:spacing w:before="100" w:beforeAutospacing="1" w:after="100" w:afterAutospacing="1"/>
-              <w:jc w:val="left"/>
-              <w:rPr>
-                <w:rFonts w:ascii="Times New Roman" w:eastAsia="Times New Roman" w:hAnsi="Times New Roman"/>
-                <w:bCs/>
-                <w:sz w:val="28"/>
-                <w:szCs w:val="28"/>
-                <w:lang w:val="uk-UA" w:eastAsia="ru-RU"/>
-              </w:rPr>
-            </w:pPr>
-            <w:r>
-              <w:rPr>
-                <w:rFonts w:ascii="Times New Roman" w:eastAsia="Times New Roman" w:hAnsi="Times New Roman"/>
-                <w:bCs/>
-                <w:sz w:val="28"/>
-                <w:szCs w:val="28"/>
-                <w:lang w:val="uk-UA" w:eastAsia="ru-RU"/>
-              </w:rPr>
-              <w:t>Перегляд графіку успішності</w:t>
-            </w:r>
-          </w:p>
-        </w:tc>
-        <w:tc>
-          <w:tcPr>
-            <w:tcW w:w="560" w:type="dxa"/>
-          </w:tcPr>
-          <w:p>
-            <w:pPr>
-              <w:spacing w:before="100" w:beforeAutospacing="1" w:after="100" w:afterAutospacing="1"/>
-              <w:rPr>
-                <w:rFonts w:eastAsia="Times New Roman"/>
-                <w:bCs/>
-                <w:lang w:eastAsia="ru-RU"/>
-              </w:rPr>
-            </w:pPr>
-          </w:p>
-        </w:tc>
-        <w:tc>
-          <w:tcPr>
-            <w:tcW w:w="560" w:type="dxa"/>
-          </w:tcPr>
-          <w:p>
-            <w:pPr>
-              <w:spacing w:before="100" w:beforeAutospacing="1" w:after="100" w:afterAutospacing="1"/>
-              <w:rPr>
-                <w:rFonts w:eastAsia="Times New Roman"/>
-                <w:bCs/>
-                <w:lang w:eastAsia="ru-RU"/>
-              </w:rPr>
-            </w:pPr>
-          </w:p>
-        </w:tc>
-        <w:tc>
-          <w:tcPr>
-            <w:tcW w:w="560" w:type="dxa"/>
-          </w:tcPr>
-          <w:p>
-            <w:pPr>
-              <w:spacing w:before="100" w:beforeAutospacing="1" w:after="100" w:afterAutospacing="1"/>
-              <w:rPr>
-                <w:rFonts w:eastAsia="Times New Roman"/>
-                <w:bCs/>
-                <w:lang w:eastAsia="ru-RU"/>
-              </w:rPr>
-            </w:pPr>
-          </w:p>
-        </w:tc>
-        <w:tc>
-          <w:tcPr>
-            <w:tcW w:w="560" w:type="dxa"/>
-          </w:tcPr>
-          <w:p>
-            <w:pPr>
-              <w:spacing w:before="100" w:beforeAutospacing="1" w:after="100" w:afterAutospacing="1"/>
-              <w:rPr>
-                <w:rFonts w:eastAsia="Times New Roman"/>
-                <w:bCs/>
-                <w:lang w:eastAsia="ru-RU"/>
-              </w:rPr>
-            </w:pPr>
-          </w:p>
-        </w:tc>
-        <w:tc>
-          <w:tcPr>
-            <w:tcW w:w="560" w:type="dxa"/>
-          </w:tcPr>
-          <w:p>
-            <w:pPr>
-              <w:spacing w:before="100" w:beforeAutospacing="1" w:after="100" w:afterAutospacing="1"/>
-              <w:rPr>
-                <w:rFonts w:eastAsia="Times New Roman"/>
-                <w:bCs/>
-                <w:lang w:eastAsia="ru-RU"/>
-              </w:rPr>
-            </w:pPr>
-          </w:p>
-        </w:tc>
-        <w:tc>
-          <w:tcPr>
-            <w:tcW w:w="980" w:type="dxa"/>
-          </w:tcPr>
-          <w:p>
-            <w:pPr>
-              <w:spacing w:before="100" w:beforeAutospacing="1" w:after="100" w:afterAutospacing="1"/>
-              <w:rPr>
-                <w:rFonts w:eastAsia="Times New Roman"/>
-                <w:bCs/>
-                <w:lang w:eastAsia="ru-RU"/>
-              </w:rPr>
-            </w:pPr>
-          </w:p>
-        </w:tc>
-      </w:tr>
-      <w:tr>
-        <w:tc>
-          <w:tcPr>
             <w:tcW w:w="10220" w:type="dxa"/>
             <w:gridSpan w:val="7"/>
           </w:tcPr>
@@ -7689,24 +7827,6 @@
               </w:rPr>
               <w:t>Функціональні вимоги</w:t>
             </w:r>
-          </w:p>
-        </w:tc>
-      </w:tr>
-      <w:tr>
-        <w:tc>
-          <w:tcPr>
-            <w:tcW w:w="10220" w:type="dxa"/>
-            <w:gridSpan w:val="7"/>
-          </w:tcPr>
-          <w:p>
-            <w:pPr>
-              <w:spacing w:before="100" w:beforeAutospacing="1" w:after="100" w:afterAutospacing="1"/>
-              <w:rPr>
-                <w:rFonts w:eastAsia="Times New Roman"/>
-                <w:b/>
-                <w:lang w:eastAsia="ru-RU"/>
-              </w:rPr>
-            </w:pPr>
           </w:p>
         </w:tc>
       </w:tr>
@@ -9264,6 +9384,90 @@
           </w:p>
         </w:tc>
       </w:tr>
+    </w:tbl>
+    <w:p/>
+    <w:p>
+      <w:pPr>
+        <w:rPr>
+          <w:lang w:val="uk-UA"/>
+        </w:rPr>
+      </w:pPr>
+    </w:p>
+    <w:p>
+      <w:pPr>
+        <w:rPr>
+          <w:lang w:val="uk-UA"/>
+        </w:rPr>
+      </w:pPr>
+      <w:bookmarkStart w:id="1" w:name="_GoBack"/>
+      <w:bookmarkEnd w:id="1"/>
+      <w:r>
+        <w:rPr>
+          <w:lang w:val="uk-UA"/>
+        </w:rPr>
+        <w:lastRenderedPageBreak/>
+        <w:t>Продовження таблиці</w:t>
+      </w:r>
+      <w:r>
+        <w:t xml:space="preserve"> </w:t>
+      </w:r>
+      <w:r>
+        <w:fldChar w:fldCharType="begin"/>
+      </w:r>
+      <w:r>
+        <w:instrText xml:space="preserve"> STYLEREF 1 \s </w:instrText>
+      </w:r>
+      <w:r>
+        <w:fldChar w:fldCharType="separate"/>
+      </w:r>
+      <w:r>
+        <w:rPr>
+          <w:noProof/>
+        </w:rPr>
+        <w:t>2</w:t>
+      </w:r>
+      <w:r>
+        <w:fldChar w:fldCharType="end"/>
+      </w:r>
+      <w:r>
+        <w:t>.</w:t>
+      </w:r>
+      <w:r>
+        <w:fldChar w:fldCharType="begin"/>
+      </w:r>
+      <w:r>
+        <w:instrText xml:space="preserve"> SEQ Таблица \* ARABIC \s 1 </w:instrText>
+      </w:r>
+      <w:r>
+        <w:fldChar w:fldCharType="separate"/>
+      </w:r>
+      <w:r>
+        <w:rPr>
+          <w:noProof/>
+        </w:rPr>
+        <w:t>1</w:t>
+      </w:r>
+      <w:r>
+        <w:fldChar w:fldCharType="end"/>
+      </w:r>
+    </w:p>
+    <w:tbl>
+      <w:tblPr>
+        <w:tblStyle w:val="11"/>
+        <w:tblW w:w="10220" w:type="dxa"/>
+        <w:tblInd w:w="-5" w:type="dxa"/>
+        <w:tblLayout w:type="fixed"/>
+        <w:tblLook w:val="04A0" w:firstRow="1" w:lastRow="0" w:firstColumn="1" w:lastColumn="0" w:noHBand="0" w:noVBand="1"/>
+      </w:tblPr>
+      <w:tblGrid>
+        <w:gridCol w:w="6440"/>
+        <w:gridCol w:w="560"/>
+        <w:gridCol w:w="560"/>
+        <w:gridCol w:w="560"/>
+        <w:gridCol w:w="560"/>
+        <w:gridCol w:w="560"/>
+        <w:gridCol w:w="980"/>
+      </w:tblGrid>
       <w:tr>
         <w:tc>
           <w:tcPr>
@@ -9511,7 +9715,6 @@
                 <w:szCs w:val="28"/>
                 <w:lang w:val="uk-UA" w:eastAsia="ru-RU"/>
               </w:rPr>
-              <w:lastRenderedPageBreak/>
               <w:t>При видаленні розкладу, система повинна запитувати користувача про видалення графіку початку та кінця пар (його можна залишити і на його основі створювати новий розклад)</w:t>
             </w:r>
             <w:r>
@@ -10400,9 +10603,7 @@
               <w:spacing w:before="100" w:beforeAutospacing="1" w:after="100" w:afterAutospacing="1"/>
               <w:jc w:val="both"/>
               <w:rPr>
-                <w:rFonts w:ascii="Times New Roman" w:eastAsia="Times New Roman" w:hAnsi="Times New Roman"/>
-                <w:sz w:val="28"/>
-                <w:szCs w:val="28"/>
+                <w:rFonts w:eastAsia="Times New Roman"/>
                 <w:lang w:val="uk-UA" w:eastAsia="ru-RU"/>
               </w:rPr>
             </w:pPr>
@@ -10413,7 +10614,7 @@
                 <w:szCs w:val="28"/>
                 <w:lang w:val="uk-UA" w:eastAsia="ru-RU"/>
               </w:rPr>
-              <w:t>Якщо користувач не змінив статус домашнього завдання на «виконане» до того, як скінчився термін його виконання, система відправляє користувачу сповіщення та змінює статус на «пропущене» з надаванням користувачу можливості змінення цього статусу.</w:t>
+              <w:t>Система повинна сповіщати користувача про закінчення строку виконання домашнього завдання.</w:t>
             </w:r>
           </w:p>
         </w:tc>
@@ -10512,7 +10713,9 @@
               <w:spacing w:before="100" w:beforeAutospacing="1" w:after="100" w:afterAutospacing="1"/>
               <w:jc w:val="both"/>
               <w:rPr>
-                <w:rFonts w:eastAsia="Times New Roman"/>
+                <w:rFonts w:ascii="Times New Roman" w:eastAsia="Times New Roman" w:hAnsi="Times New Roman"/>
+                <w:sz w:val="28"/>
+                <w:szCs w:val="28"/>
                 <w:lang w:val="uk-UA" w:eastAsia="ru-RU"/>
               </w:rPr>
             </w:pPr>
@@ -10523,7 +10726,7 @@
                 <w:szCs w:val="28"/>
                 <w:lang w:val="uk-UA" w:eastAsia="ru-RU"/>
               </w:rPr>
-              <w:t>Система повинна сповіщати користувача про закінчення строку виконання домашнього завдання.</w:t>
+              <w:t xml:space="preserve">Система повинна надавати користувачу можливість створювати конспект лекцій до обраного предмету. </w:t>
             </w:r>
           </w:p>
         </w:tc>
@@ -10535,63 +10738,73 @@
             <w:pPr>
               <w:spacing w:before="100" w:beforeAutospacing="1" w:after="100" w:afterAutospacing="1"/>
               <w:rPr>
-                <w:rFonts w:eastAsia="Times New Roman"/>
-                <w:lang w:val="uk-UA" w:eastAsia="ru-RU"/>
-              </w:rPr>
-            </w:pPr>
-          </w:p>
-        </w:tc>
-        <w:tc>
-          <w:tcPr>
-            <w:tcW w:w="560" w:type="dxa"/>
-          </w:tcPr>
-          <w:p>
-            <w:pPr>
-              <w:spacing w:before="100" w:beforeAutospacing="1" w:after="100" w:afterAutospacing="1"/>
-              <w:rPr>
-                <w:rFonts w:eastAsia="Times New Roman"/>
-                <w:lang w:eastAsia="ru-RU"/>
-              </w:rPr>
-            </w:pPr>
-          </w:p>
-        </w:tc>
-        <w:tc>
-          <w:tcPr>
-            <w:tcW w:w="560" w:type="dxa"/>
-          </w:tcPr>
-          <w:p>
-            <w:pPr>
-              <w:spacing w:before="100" w:beforeAutospacing="1" w:after="100" w:afterAutospacing="1"/>
-              <w:rPr>
-                <w:rFonts w:eastAsia="Times New Roman"/>
-                <w:lang w:eastAsia="ru-RU"/>
-              </w:rPr>
-            </w:pPr>
-          </w:p>
-        </w:tc>
-        <w:tc>
-          <w:tcPr>
-            <w:tcW w:w="560" w:type="dxa"/>
-          </w:tcPr>
-          <w:p>
-            <w:pPr>
-              <w:spacing w:before="100" w:beforeAutospacing="1" w:after="100" w:afterAutospacing="1"/>
-              <w:rPr>
-                <w:rFonts w:eastAsia="Times New Roman"/>
-                <w:lang w:eastAsia="ru-RU"/>
-              </w:rPr>
-            </w:pPr>
-          </w:p>
-        </w:tc>
-        <w:tc>
-          <w:tcPr>
-            <w:tcW w:w="560" w:type="dxa"/>
-          </w:tcPr>
-          <w:p>
-            <w:pPr>
-              <w:spacing w:before="100" w:beforeAutospacing="1" w:after="100" w:afterAutospacing="1"/>
-              <w:rPr>
-                <w:rFonts w:eastAsia="Times New Roman"/>
+                <w:rFonts w:ascii="Times New Roman" w:eastAsia="Times New Roman" w:hAnsi="Times New Roman"/>
+                <w:sz w:val="28"/>
+                <w:szCs w:val="28"/>
+                <w:lang w:val="uk-UA" w:eastAsia="ru-RU"/>
+              </w:rPr>
+            </w:pPr>
+          </w:p>
+        </w:tc>
+        <w:tc>
+          <w:tcPr>
+            <w:tcW w:w="560" w:type="dxa"/>
+          </w:tcPr>
+          <w:p>
+            <w:pPr>
+              <w:spacing w:before="100" w:beforeAutospacing="1" w:after="100" w:afterAutospacing="1"/>
+              <w:rPr>
+                <w:rFonts w:ascii="Times New Roman" w:eastAsia="Times New Roman" w:hAnsi="Times New Roman"/>
+                <w:sz w:val="28"/>
+                <w:szCs w:val="28"/>
+                <w:lang w:eastAsia="ru-RU"/>
+              </w:rPr>
+            </w:pPr>
+          </w:p>
+        </w:tc>
+        <w:tc>
+          <w:tcPr>
+            <w:tcW w:w="560" w:type="dxa"/>
+          </w:tcPr>
+          <w:p>
+            <w:pPr>
+              <w:spacing w:before="100" w:beforeAutospacing="1" w:after="100" w:afterAutospacing="1"/>
+              <w:rPr>
+                <w:rFonts w:ascii="Times New Roman" w:eastAsia="Times New Roman" w:hAnsi="Times New Roman"/>
+                <w:sz w:val="28"/>
+                <w:szCs w:val="28"/>
+                <w:lang w:eastAsia="ru-RU"/>
+              </w:rPr>
+            </w:pPr>
+          </w:p>
+        </w:tc>
+        <w:tc>
+          <w:tcPr>
+            <w:tcW w:w="560" w:type="dxa"/>
+          </w:tcPr>
+          <w:p>
+            <w:pPr>
+              <w:spacing w:before="100" w:beforeAutospacing="1" w:after="100" w:afterAutospacing="1"/>
+              <w:rPr>
+                <w:rFonts w:ascii="Times New Roman" w:eastAsia="Times New Roman" w:hAnsi="Times New Roman"/>
+                <w:sz w:val="28"/>
+                <w:szCs w:val="28"/>
+                <w:lang w:eastAsia="ru-RU"/>
+              </w:rPr>
+            </w:pPr>
+          </w:p>
+        </w:tc>
+        <w:tc>
+          <w:tcPr>
+            <w:tcW w:w="560" w:type="dxa"/>
+          </w:tcPr>
+          <w:p>
+            <w:pPr>
+              <w:spacing w:before="100" w:beforeAutospacing="1" w:after="100" w:afterAutospacing="1"/>
+              <w:rPr>
+                <w:rFonts w:ascii="Times New Roman" w:eastAsia="Times New Roman" w:hAnsi="Times New Roman"/>
+                <w:sz w:val="28"/>
+                <w:szCs w:val="28"/>
                 <w:lang w:eastAsia="ru-RU"/>
               </w:rPr>
             </w:pPr>
@@ -10605,7 +10818,9 @@
             <w:pPr>
               <w:spacing w:before="100" w:beforeAutospacing="1" w:after="100" w:afterAutospacing="1"/>
               <w:rPr>
-                <w:rFonts w:eastAsia="Times New Roman"/>
+                <w:rFonts w:ascii="Times New Roman" w:eastAsia="Times New Roman" w:hAnsi="Times New Roman"/>
+                <w:sz w:val="28"/>
+                <w:szCs w:val="28"/>
                 <w:lang w:eastAsia="ru-RU"/>
               </w:rPr>
             </w:pPr>
@@ -10635,7 +10850,7 @@
                 <w:szCs w:val="28"/>
                 <w:lang w:val="uk-UA" w:eastAsia="ru-RU"/>
               </w:rPr>
-              <w:t xml:space="preserve">Система повинна надавати користувачу можливість створювати конспект лекцій до обраного предмету. </w:t>
+              <w:t>Система повинна надавати можливість переглядати обраний конспект лекцій.</w:t>
             </w:r>
           </w:p>
         </w:tc>
@@ -10647,73 +10862,63 @@
             <w:pPr>
               <w:spacing w:before="100" w:beforeAutospacing="1" w:after="100" w:afterAutospacing="1"/>
               <w:rPr>
-                <w:rFonts w:ascii="Times New Roman" w:eastAsia="Times New Roman" w:hAnsi="Times New Roman"/>
-                <w:sz w:val="28"/>
-                <w:szCs w:val="28"/>
-                <w:lang w:val="uk-UA" w:eastAsia="ru-RU"/>
-              </w:rPr>
-            </w:pPr>
-          </w:p>
-        </w:tc>
-        <w:tc>
-          <w:tcPr>
-            <w:tcW w:w="560" w:type="dxa"/>
-          </w:tcPr>
-          <w:p>
-            <w:pPr>
-              <w:spacing w:before="100" w:beforeAutospacing="1" w:after="100" w:afterAutospacing="1"/>
-              <w:rPr>
-                <w:rFonts w:ascii="Times New Roman" w:eastAsia="Times New Roman" w:hAnsi="Times New Roman"/>
-                <w:sz w:val="28"/>
-                <w:szCs w:val="28"/>
-                <w:lang w:eastAsia="ru-RU"/>
-              </w:rPr>
-            </w:pPr>
-          </w:p>
-        </w:tc>
-        <w:tc>
-          <w:tcPr>
-            <w:tcW w:w="560" w:type="dxa"/>
-          </w:tcPr>
-          <w:p>
-            <w:pPr>
-              <w:spacing w:before="100" w:beforeAutospacing="1" w:after="100" w:afterAutospacing="1"/>
-              <w:rPr>
-                <w:rFonts w:ascii="Times New Roman" w:eastAsia="Times New Roman" w:hAnsi="Times New Roman"/>
-                <w:sz w:val="28"/>
-                <w:szCs w:val="28"/>
-                <w:lang w:eastAsia="ru-RU"/>
-              </w:rPr>
-            </w:pPr>
-          </w:p>
-        </w:tc>
-        <w:tc>
-          <w:tcPr>
-            <w:tcW w:w="560" w:type="dxa"/>
-          </w:tcPr>
-          <w:p>
-            <w:pPr>
-              <w:spacing w:before="100" w:beforeAutospacing="1" w:after="100" w:afterAutospacing="1"/>
-              <w:rPr>
-                <w:rFonts w:ascii="Times New Roman" w:eastAsia="Times New Roman" w:hAnsi="Times New Roman"/>
-                <w:sz w:val="28"/>
-                <w:szCs w:val="28"/>
-                <w:lang w:eastAsia="ru-RU"/>
-              </w:rPr>
-            </w:pPr>
-          </w:p>
-        </w:tc>
-        <w:tc>
-          <w:tcPr>
-            <w:tcW w:w="560" w:type="dxa"/>
-          </w:tcPr>
-          <w:p>
-            <w:pPr>
-              <w:spacing w:before="100" w:beforeAutospacing="1" w:after="100" w:afterAutospacing="1"/>
-              <w:rPr>
-                <w:rFonts w:ascii="Times New Roman" w:eastAsia="Times New Roman" w:hAnsi="Times New Roman"/>
-                <w:sz w:val="28"/>
-                <w:szCs w:val="28"/>
+                <w:rFonts w:eastAsia="Times New Roman"/>
+                <w:lang w:val="uk-UA" w:eastAsia="ru-RU"/>
+              </w:rPr>
+            </w:pPr>
+          </w:p>
+        </w:tc>
+        <w:tc>
+          <w:tcPr>
+            <w:tcW w:w="560" w:type="dxa"/>
+          </w:tcPr>
+          <w:p>
+            <w:pPr>
+              <w:spacing w:before="100" w:beforeAutospacing="1" w:after="100" w:afterAutospacing="1"/>
+              <w:rPr>
+                <w:rFonts w:eastAsia="Times New Roman"/>
+                <w:lang w:eastAsia="ru-RU"/>
+              </w:rPr>
+            </w:pPr>
+          </w:p>
+        </w:tc>
+        <w:tc>
+          <w:tcPr>
+            <w:tcW w:w="560" w:type="dxa"/>
+          </w:tcPr>
+          <w:p>
+            <w:pPr>
+              <w:spacing w:before="100" w:beforeAutospacing="1" w:after="100" w:afterAutospacing="1"/>
+              <w:rPr>
+                <w:rFonts w:eastAsia="Times New Roman"/>
+                <w:lang w:eastAsia="ru-RU"/>
+              </w:rPr>
+            </w:pPr>
+          </w:p>
+        </w:tc>
+        <w:tc>
+          <w:tcPr>
+            <w:tcW w:w="560" w:type="dxa"/>
+          </w:tcPr>
+          <w:p>
+            <w:pPr>
+              <w:spacing w:before="100" w:beforeAutospacing="1" w:after="100" w:afterAutospacing="1"/>
+              <w:rPr>
+                <w:rFonts w:eastAsia="Times New Roman"/>
+                <w:lang w:eastAsia="ru-RU"/>
+              </w:rPr>
+            </w:pPr>
+          </w:p>
+        </w:tc>
+        <w:tc>
+          <w:tcPr>
+            <w:tcW w:w="560" w:type="dxa"/>
+          </w:tcPr>
+          <w:p>
+            <w:pPr>
+              <w:spacing w:before="100" w:beforeAutospacing="1" w:after="100" w:afterAutospacing="1"/>
+              <w:rPr>
+                <w:rFonts w:eastAsia="Times New Roman"/>
                 <w:lang w:eastAsia="ru-RU"/>
               </w:rPr>
             </w:pPr>
@@ -10727,9 +10932,7 @@
             <w:pPr>
               <w:spacing w:before="100" w:beforeAutospacing="1" w:after="100" w:afterAutospacing="1"/>
               <w:rPr>
-                <w:rFonts w:ascii="Times New Roman" w:eastAsia="Times New Roman" w:hAnsi="Times New Roman"/>
-                <w:sz w:val="28"/>
-                <w:szCs w:val="28"/>
+                <w:rFonts w:eastAsia="Times New Roman"/>
                 <w:lang w:eastAsia="ru-RU"/>
               </w:rPr>
             </w:pPr>
@@ -10759,7 +10962,7 @@
                 <w:szCs w:val="28"/>
                 <w:lang w:val="uk-UA" w:eastAsia="ru-RU"/>
               </w:rPr>
-              <w:t>Система повинна надавати можливість переглядати обраний конспект лекцій.</w:t>
+              <w:t>Система повинна групувати конспекти лекцій за темами.</w:t>
             </w:r>
           </w:p>
         </w:tc>
@@ -10771,63 +10974,73 @@
             <w:pPr>
               <w:spacing w:before="100" w:beforeAutospacing="1" w:after="100" w:afterAutospacing="1"/>
               <w:rPr>
-                <w:rFonts w:eastAsia="Times New Roman"/>
-                <w:lang w:val="uk-UA" w:eastAsia="ru-RU"/>
-              </w:rPr>
-            </w:pPr>
-          </w:p>
-        </w:tc>
-        <w:tc>
-          <w:tcPr>
-            <w:tcW w:w="560" w:type="dxa"/>
-          </w:tcPr>
-          <w:p>
-            <w:pPr>
-              <w:spacing w:before="100" w:beforeAutospacing="1" w:after="100" w:afterAutospacing="1"/>
-              <w:rPr>
-                <w:rFonts w:eastAsia="Times New Roman"/>
-                <w:lang w:eastAsia="ru-RU"/>
-              </w:rPr>
-            </w:pPr>
-          </w:p>
-        </w:tc>
-        <w:tc>
-          <w:tcPr>
-            <w:tcW w:w="560" w:type="dxa"/>
-          </w:tcPr>
-          <w:p>
-            <w:pPr>
-              <w:spacing w:before="100" w:beforeAutospacing="1" w:after="100" w:afterAutospacing="1"/>
-              <w:rPr>
-                <w:rFonts w:eastAsia="Times New Roman"/>
-                <w:lang w:eastAsia="ru-RU"/>
-              </w:rPr>
-            </w:pPr>
-          </w:p>
-        </w:tc>
-        <w:tc>
-          <w:tcPr>
-            <w:tcW w:w="560" w:type="dxa"/>
-          </w:tcPr>
-          <w:p>
-            <w:pPr>
-              <w:spacing w:before="100" w:beforeAutospacing="1" w:after="100" w:afterAutospacing="1"/>
-              <w:rPr>
-                <w:rFonts w:eastAsia="Times New Roman"/>
-                <w:lang w:eastAsia="ru-RU"/>
-              </w:rPr>
-            </w:pPr>
-          </w:p>
-        </w:tc>
-        <w:tc>
-          <w:tcPr>
-            <w:tcW w:w="560" w:type="dxa"/>
-          </w:tcPr>
-          <w:p>
-            <w:pPr>
-              <w:spacing w:before="100" w:beforeAutospacing="1" w:after="100" w:afterAutospacing="1"/>
-              <w:rPr>
-                <w:rFonts w:eastAsia="Times New Roman"/>
+                <w:rFonts w:ascii="Times New Roman" w:eastAsia="Times New Roman" w:hAnsi="Times New Roman"/>
+                <w:sz w:val="28"/>
+                <w:szCs w:val="28"/>
+                <w:lang w:val="uk-UA" w:eastAsia="ru-RU"/>
+              </w:rPr>
+            </w:pPr>
+          </w:p>
+        </w:tc>
+        <w:tc>
+          <w:tcPr>
+            <w:tcW w:w="560" w:type="dxa"/>
+          </w:tcPr>
+          <w:p>
+            <w:pPr>
+              <w:spacing w:before="100" w:beforeAutospacing="1" w:after="100" w:afterAutospacing="1"/>
+              <w:rPr>
+                <w:rFonts w:ascii="Times New Roman" w:eastAsia="Times New Roman" w:hAnsi="Times New Roman"/>
+                <w:sz w:val="28"/>
+                <w:szCs w:val="28"/>
+                <w:lang w:eastAsia="ru-RU"/>
+              </w:rPr>
+            </w:pPr>
+          </w:p>
+        </w:tc>
+        <w:tc>
+          <w:tcPr>
+            <w:tcW w:w="560" w:type="dxa"/>
+          </w:tcPr>
+          <w:p>
+            <w:pPr>
+              <w:spacing w:before="100" w:beforeAutospacing="1" w:after="100" w:afterAutospacing="1"/>
+              <w:rPr>
+                <w:rFonts w:ascii="Times New Roman" w:eastAsia="Times New Roman" w:hAnsi="Times New Roman"/>
+                <w:sz w:val="28"/>
+                <w:szCs w:val="28"/>
+                <w:lang w:eastAsia="ru-RU"/>
+              </w:rPr>
+            </w:pPr>
+          </w:p>
+        </w:tc>
+        <w:tc>
+          <w:tcPr>
+            <w:tcW w:w="560" w:type="dxa"/>
+          </w:tcPr>
+          <w:p>
+            <w:pPr>
+              <w:spacing w:before="100" w:beforeAutospacing="1" w:after="100" w:afterAutospacing="1"/>
+              <w:rPr>
+                <w:rFonts w:ascii="Times New Roman" w:eastAsia="Times New Roman" w:hAnsi="Times New Roman"/>
+                <w:sz w:val="28"/>
+                <w:szCs w:val="28"/>
+                <w:lang w:eastAsia="ru-RU"/>
+              </w:rPr>
+            </w:pPr>
+          </w:p>
+        </w:tc>
+        <w:tc>
+          <w:tcPr>
+            <w:tcW w:w="560" w:type="dxa"/>
+          </w:tcPr>
+          <w:p>
+            <w:pPr>
+              <w:spacing w:before="100" w:beforeAutospacing="1" w:after="100" w:afterAutospacing="1"/>
+              <w:rPr>
+                <w:rFonts w:ascii="Times New Roman" w:eastAsia="Times New Roman" w:hAnsi="Times New Roman"/>
+                <w:sz w:val="28"/>
+                <w:szCs w:val="28"/>
                 <w:lang w:eastAsia="ru-RU"/>
               </w:rPr>
             </w:pPr>
@@ -10841,7 +11054,9 @@
             <w:pPr>
               <w:spacing w:before="100" w:beforeAutospacing="1" w:after="100" w:afterAutospacing="1"/>
               <w:rPr>
-                <w:rFonts w:eastAsia="Times New Roman"/>
+                <w:rFonts w:ascii="Times New Roman" w:eastAsia="Times New Roman" w:hAnsi="Times New Roman"/>
+                <w:sz w:val="28"/>
+                <w:szCs w:val="28"/>
                 <w:lang w:eastAsia="ru-RU"/>
               </w:rPr>
             </w:pPr>
@@ -10871,7 +11086,7 @@
                 <w:szCs w:val="28"/>
                 <w:lang w:val="uk-UA" w:eastAsia="ru-RU"/>
               </w:rPr>
-              <w:t>Система повинна групувати конспекти лекцій за темами.</w:t>
+              <w:t>Система повинна відображати конспекти лекцій за обраною темою.</w:t>
             </w:r>
           </w:p>
         </w:tc>
@@ -10883,73 +11098,63 @@
             <w:pPr>
               <w:spacing w:before="100" w:beforeAutospacing="1" w:after="100" w:afterAutospacing="1"/>
               <w:rPr>
-                <w:rFonts w:ascii="Times New Roman" w:eastAsia="Times New Roman" w:hAnsi="Times New Roman"/>
-                <w:sz w:val="28"/>
-                <w:szCs w:val="28"/>
-                <w:lang w:val="uk-UA" w:eastAsia="ru-RU"/>
-              </w:rPr>
-            </w:pPr>
-          </w:p>
-        </w:tc>
-        <w:tc>
-          <w:tcPr>
-            <w:tcW w:w="560" w:type="dxa"/>
-          </w:tcPr>
-          <w:p>
-            <w:pPr>
-              <w:spacing w:before="100" w:beforeAutospacing="1" w:after="100" w:afterAutospacing="1"/>
-              <w:rPr>
-                <w:rFonts w:ascii="Times New Roman" w:eastAsia="Times New Roman" w:hAnsi="Times New Roman"/>
-                <w:sz w:val="28"/>
-                <w:szCs w:val="28"/>
-                <w:lang w:eastAsia="ru-RU"/>
-              </w:rPr>
-            </w:pPr>
-          </w:p>
-        </w:tc>
-        <w:tc>
-          <w:tcPr>
-            <w:tcW w:w="560" w:type="dxa"/>
-          </w:tcPr>
-          <w:p>
-            <w:pPr>
-              <w:spacing w:before="100" w:beforeAutospacing="1" w:after="100" w:afterAutospacing="1"/>
-              <w:rPr>
-                <w:rFonts w:ascii="Times New Roman" w:eastAsia="Times New Roman" w:hAnsi="Times New Roman"/>
-                <w:sz w:val="28"/>
-                <w:szCs w:val="28"/>
-                <w:lang w:eastAsia="ru-RU"/>
-              </w:rPr>
-            </w:pPr>
-          </w:p>
-        </w:tc>
-        <w:tc>
-          <w:tcPr>
-            <w:tcW w:w="560" w:type="dxa"/>
-          </w:tcPr>
-          <w:p>
-            <w:pPr>
-              <w:spacing w:before="100" w:beforeAutospacing="1" w:after="100" w:afterAutospacing="1"/>
-              <w:rPr>
-                <w:rFonts w:ascii="Times New Roman" w:eastAsia="Times New Roman" w:hAnsi="Times New Roman"/>
-                <w:sz w:val="28"/>
-                <w:szCs w:val="28"/>
-                <w:lang w:eastAsia="ru-RU"/>
-              </w:rPr>
-            </w:pPr>
-          </w:p>
-        </w:tc>
-        <w:tc>
-          <w:tcPr>
-            <w:tcW w:w="560" w:type="dxa"/>
-          </w:tcPr>
-          <w:p>
-            <w:pPr>
-              <w:spacing w:before="100" w:beforeAutospacing="1" w:after="100" w:afterAutospacing="1"/>
-              <w:rPr>
-                <w:rFonts w:ascii="Times New Roman" w:eastAsia="Times New Roman" w:hAnsi="Times New Roman"/>
-                <w:sz w:val="28"/>
-                <w:szCs w:val="28"/>
+                <w:rFonts w:eastAsia="Times New Roman"/>
+                <w:lang w:val="uk-UA" w:eastAsia="ru-RU"/>
+              </w:rPr>
+            </w:pPr>
+          </w:p>
+        </w:tc>
+        <w:tc>
+          <w:tcPr>
+            <w:tcW w:w="560" w:type="dxa"/>
+          </w:tcPr>
+          <w:p>
+            <w:pPr>
+              <w:spacing w:before="100" w:beforeAutospacing="1" w:after="100" w:afterAutospacing="1"/>
+              <w:rPr>
+                <w:rFonts w:eastAsia="Times New Roman"/>
+                <w:lang w:eastAsia="ru-RU"/>
+              </w:rPr>
+            </w:pPr>
+          </w:p>
+        </w:tc>
+        <w:tc>
+          <w:tcPr>
+            <w:tcW w:w="560" w:type="dxa"/>
+          </w:tcPr>
+          <w:p>
+            <w:pPr>
+              <w:spacing w:before="100" w:beforeAutospacing="1" w:after="100" w:afterAutospacing="1"/>
+              <w:rPr>
+                <w:rFonts w:eastAsia="Times New Roman"/>
+                <w:lang w:eastAsia="ru-RU"/>
+              </w:rPr>
+            </w:pPr>
+          </w:p>
+        </w:tc>
+        <w:tc>
+          <w:tcPr>
+            <w:tcW w:w="560" w:type="dxa"/>
+          </w:tcPr>
+          <w:p>
+            <w:pPr>
+              <w:spacing w:before="100" w:beforeAutospacing="1" w:after="100" w:afterAutospacing="1"/>
+              <w:rPr>
+                <w:rFonts w:eastAsia="Times New Roman"/>
+                <w:lang w:eastAsia="ru-RU"/>
+              </w:rPr>
+            </w:pPr>
+          </w:p>
+        </w:tc>
+        <w:tc>
+          <w:tcPr>
+            <w:tcW w:w="560" w:type="dxa"/>
+          </w:tcPr>
+          <w:p>
+            <w:pPr>
+              <w:spacing w:before="100" w:beforeAutospacing="1" w:after="100" w:afterAutospacing="1"/>
+              <w:rPr>
+                <w:rFonts w:eastAsia="Times New Roman"/>
                 <w:lang w:eastAsia="ru-RU"/>
               </w:rPr>
             </w:pPr>
@@ -10963,9 +11168,7 @@
             <w:pPr>
               <w:spacing w:before="100" w:beforeAutospacing="1" w:after="100" w:afterAutospacing="1"/>
               <w:rPr>
-                <w:rFonts w:ascii="Times New Roman" w:eastAsia="Times New Roman" w:hAnsi="Times New Roman"/>
-                <w:sz w:val="28"/>
-                <w:szCs w:val="28"/>
+                <w:rFonts w:eastAsia="Times New Roman"/>
                 <w:lang w:eastAsia="ru-RU"/>
               </w:rPr>
             </w:pPr>
@@ -10995,7 +11198,7 @@
                 <w:szCs w:val="28"/>
                 <w:lang w:val="uk-UA" w:eastAsia="ru-RU"/>
               </w:rPr>
-              <w:t>Система повинна відображати конспекти лекцій за обраною темою.</w:t>
+              <w:t>Система повинна відображати список конспектів лекцій за обраним предметом.</w:t>
             </w:r>
           </w:p>
         </w:tc>
@@ -11107,7 +11310,7 @@
                 <w:szCs w:val="28"/>
                 <w:lang w:val="uk-UA" w:eastAsia="ru-RU"/>
               </w:rPr>
-              <w:t>Система повинна відображати список конспектів лекцій за обраним предметом.</w:t>
+              <w:t>Система повинна відображати список конспектів лекцій за обраною датою або діапазоном дат.</w:t>
             </w:r>
           </w:p>
         </w:tc>
@@ -11219,7 +11422,206 @@
                 <w:szCs w:val="28"/>
                 <w:lang w:val="uk-UA" w:eastAsia="ru-RU"/>
               </w:rPr>
-              <w:t>Система повинна відображати список конспектів лекцій за обраною датою або діапазоном дат.</w:t>
+              <w:t>Система повинна надавати можливість редагувати конспекти лекцій.</w:t>
+            </w:r>
+          </w:p>
+        </w:tc>
+        <w:tc>
+          <w:tcPr>
+            <w:tcW w:w="560" w:type="dxa"/>
+          </w:tcPr>
+          <w:p>
+            <w:pPr>
+              <w:spacing w:before="100" w:beforeAutospacing="1" w:after="100" w:afterAutospacing="1"/>
+              <w:rPr>
+                <w:rFonts w:ascii="Times New Roman" w:eastAsia="Times New Roman" w:hAnsi="Times New Roman"/>
+                <w:sz w:val="28"/>
+                <w:szCs w:val="28"/>
+                <w:lang w:val="uk-UA" w:eastAsia="ru-RU"/>
+              </w:rPr>
+            </w:pPr>
+          </w:p>
+        </w:tc>
+        <w:tc>
+          <w:tcPr>
+            <w:tcW w:w="560" w:type="dxa"/>
+          </w:tcPr>
+          <w:p>
+            <w:pPr>
+              <w:spacing w:before="100" w:beforeAutospacing="1" w:after="100" w:afterAutospacing="1"/>
+              <w:rPr>
+                <w:rFonts w:ascii="Times New Roman" w:eastAsia="Times New Roman" w:hAnsi="Times New Roman"/>
+                <w:sz w:val="28"/>
+                <w:szCs w:val="28"/>
+                <w:lang w:eastAsia="ru-RU"/>
+              </w:rPr>
+            </w:pPr>
+          </w:p>
+        </w:tc>
+        <w:tc>
+          <w:tcPr>
+            <w:tcW w:w="560" w:type="dxa"/>
+          </w:tcPr>
+          <w:p>
+            <w:pPr>
+              <w:spacing w:before="100" w:beforeAutospacing="1" w:after="100" w:afterAutospacing="1"/>
+              <w:rPr>
+                <w:rFonts w:ascii="Times New Roman" w:eastAsia="Times New Roman" w:hAnsi="Times New Roman"/>
+                <w:sz w:val="28"/>
+                <w:szCs w:val="28"/>
+                <w:lang w:eastAsia="ru-RU"/>
+              </w:rPr>
+            </w:pPr>
+          </w:p>
+        </w:tc>
+        <w:tc>
+          <w:tcPr>
+            <w:tcW w:w="560" w:type="dxa"/>
+          </w:tcPr>
+          <w:p>
+            <w:pPr>
+              <w:spacing w:before="100" w:beforeAutospacing="1" w:after="100" w:afterAutospacing="1"/>
+              <w:rPr>
+                <w:rFonts w:ascii="Times New Roman" w:eastAsia="Times New Roman" w:hAnsi="Times New Roman"/>
+                <w:sz w:val="28"/>
+                <w:szCs w:val="28"/>
+                <w:lang w:eastAsia="ru-RU"/>
+              </w:rPr>
+            </w:pPr>
+          </w:p>
+        </w:tc>
+        <w:tc>
+          <w:tcPr>
+            <w:tcW w:w="560" w:type="dxa"/>
+          </w:tcPr>
+          <w:p>
+            <w:pPr>
+              <w:spacing w:before="100" w:beforeAutospacing="1" w:after="100" w:afterAutospacing="1"/>
+              <w:rPr>
+                <w:rFonts w:ascii="Times New Roman" w:eastAsia="Times New Roman" w:hAnsi="Times New Roman"/>
+                <w:sz w:val="28"/>
+                <w:szCs w:val="28"/>
+                <w:lang w:eastAsia="ru-RU"/>
+              </w:rPr>
+            </w:pPr>
+          </w:p>
+        </w:tc>
+        <w:tc>
+          <w:tcPr>
+            <w:tcW w:w="980" w:type="dxa"/>
+          </w:tcPr>
+          <w:p>
+            <w:pPr>
+              <w:spacing w:before="100" w:beforeAutospacing="1" w:after="100" w:afterAutospacing="1"/>
+              <w:rPr>
+                <w:rFonts w:ascii="Times New Roman" w:eastAsia="Times New Roman" w:hAnsi="Times New Roman"/>
+                <w:sz w:val="28"/>
+                <w:szCs w:val="28"/>
+                <w:lang w:eastAsia="ru-RU"/>
+              </w:rPr>
+            </w:pPr>
+          </w:p>
+        </w:tc>
+      </w:tr>
+    </w:tbl>
+    <w:p/>
+    <w:p>
+      <w:pPr>
+        <w:rPr>
+          <w:lang w:val="uk-UA"/>
+        </w:rPr>
+      </w:pPr>
+      <w:r>
+        <w:rPr>
+          <w:lang w:val="uk-UA"/>
+        </w:rPr>
+        <w:lastRenderedPageBreak/>
+        <w:t>Продовження таблиці</w:t>
+      </w:r>
+      <w:r>
+        <w:t xml:space="preserve"> </w:t>
+      </w:r>
+      <w:r>
+        <w:fldChar w:fldCharType="begin"/>
+      </w:r>
+      <w:r>
+        <w:instrText xml:space="preserve"> STYLEREF 1 \s </w:instrText>
+      </w:r>
+      <w:r>
+        <w:fldChar w:fldCharType="separate"/>
+      </w:r>
+      <w:r>
+        <w:rPr>
+          <w:noProof/>
+        </w:rPr>
+        <w:t>2</w:t>
+      </w:r>
+      <w:r>
+        <w:fldChar w:fldCharType="end"/>
+      </w:r>
+      <w:r>
+        <w:t>.</w:t>
+      </w:r>
+      <w:r>
+        <w:fldChar w:fldCharType="begin"/>
+      </w:r>
+      <w:r>
+        <w:instrText xml:space="preserve"> SEQ Таблица \* ARABIC \s 1 </w:instrText>
+      </w:r>
+      <w:r>
+        <w:fldChar w:fldCharType="separate"/>
+      </w:r>
+      <w:r>
+        <w:rPr>
+          <w:noProof/>
+        </w:rPr>
+        <w:t>1</w:t>
+      </w:r>
+      <w:r>
+        <w:fldChar w:fldCharType="end"/>
+      </w:r>
+    </w:p>
+    <w:tbl>
+      <w:tblPr>
+        <w:tblStyle w:val="11"/>
+        <w:tblW w:w="10220" w:type="dxa"/>
+        <w:tblInd w:w="-5" w:type="dxa"/>
+        <w:tblLayout w:type="fixed"/>
+        <w:tblLook w:val="04A0" w:firstRow="1" w:lastRow="0" w:firstColumn="1" w:lastColumn="0" w:noHBand="0" w:noVBand="1"/>
+      </w:tblPr>
+      <w:tblGrid>
+        <w:gridCol w:w="6440"/>
+        <w:gridCol w:w="560"/>
+        <w:gridCol w:w="560"/>
+        <w:gridCol w:w="560"/>
+        <w:gridCol w:w="560"/>
+        <w:gridCol w:w="560"/>
+        <w:gridCol w:w="980"/>
+      </w:tblGrid>
+      <w:tr>
+        <w:tc>
+          <w:tcPr>
+            <w:tcW w:w="6440" w:type="dxa"/>
+          </w:tcPr>
+          <w:p>
+            <w:pPr>
+              <w:spacing w:before="100" w:beforeAutospacing="1" w:after="100" w:afterAutospacing="1"/>
+              <w:jc w:val="both"/>
+              <w:rPr>
+                <w:rFonts w:ascii="Times New Roman" w:eastAsia="Times New Roman" w:hAnsi="Times New Roman"/>
+                <w:sz w:val="28"/>
+                <w:szCs w:val="28"/>
+                <w:lang w:val="uk-UA" w:eastAsia="ru-RU"/>
+              </w:rPr>
+            </w:pPr>
+            <w:r>
+              <w:rPr>
+                <w:rFonts w:ascii="Times New Roman" w:eastAsia="Times New Roman" w:hAnsi="Times New Roman"/>
+                <w:sz w:val="28"/>
+                <w:szCs w:val="28"/>
+                <w:lang w:val="uk-UA" w:eastAsia="ru-RU"/>
+              </w:rPr>
+              <w:t>Система повинна надавати можливість змінювання стилю тексту у конспекті лекцій.</w:t>
             </w:r>
           </w:p>
         </w:tc>
@@ -11331,7 +11733,7 @@
                 <w:szCs w:val="28"/>
                 <w:lang w:val="uk-UA" w:eastAsia="ru-RU"/>
               </w:rPr>
-              <w:t>Система повинна надавати можливість редагувати конспекти лекцій.</w:t>
+              <w:t>Система повинна надавати можливість додавати зображення до конспектів лекцій.</w:t>
             </w:r>
           </w:p>
         </w:tc>
@@ -11442,9 +11844,7 @@
               <w:spacing w:before="100" w:beforeAutospacing="1" w:after="100" w:afterAutospacing="1"/>
               <w:jc w:val="both"/>
               <w:rPr>
-                <w:rFonts w:ascii="Times New Roman" w:eastAsia="Times New Roman" w:hAnsi="Times New Roman"/>
-                <w:sz w:val="28"/>
-                <w:szCs w:val="28"/>
+                <w:rFonts w:eastAsia="Times New Roman"/>
                 <w:lang w:val="uk-UA" w:eastAsia="ru-RU"/>
               </w:rPr>
             </w:pPr>
@@ -11455,8 +11855,7 @@
                 <w:szCs w:val="28"/>
                 <w:lang w:val="uk-UA" w:eastAsia="ru-RU"/>
               </w:rPr>
-              <w:lastRenderedPageBreak/>
-              <w:t>Система повинна надавати можливість змінювання стилю тексту у конспекті лекцій.</w:t>
+              <w:t>Система повинна надавати можливість видалення конспектів лекцій.</w:t>
             </w:r>
           </w:p>
         </w:tc>
@@ -11568,7 +11967,7 @@
                 <w:szCs w:val="28"/>
                 <w:lang w:val="uk-UA" w:eastAsia="ru-RU"/>
               </w:rPr>
-              <w:t>Система повинна надавати можливість додавати зображення до конспектів лекцій.</w:t>
+              <w:t>Система повинна відображати кількість часу, яка залишилася до кінця пари.</w:t>
             </w:r>
           </w:p>
         </w:tc>
@@ -11679,7 +12078,9 @@
               <w:spacing w:before="100" w:beforeAutospacing="1" w:after="100" w:afterAutospacing="1"/>
               <w:jc w:val="both"/>
               <w:rPr>
-                <w:rFonts w:eastAsia="Times New Roman"/>
+                <w:rFonts w:ascii="Times New Roman" w:eastAsia="Times New Roman" w:hAnsi="Times New Roman"/>
+                <w:sz w:val="28"/>
+                <w:szCs w:val="28"/>
                 <w:lang w:val="uk-UA" w:eastAsia="ru-RU"/>
               </w:rPr>
             </w:pPr>
@@ -11690,7 +12091,7 @@
                 <w:szCs w:val="28"/>
                 <w:lang w:val="uk-UA" w:eastAsia="ru-RU"/>
               </w:rPr>
-              <w:t>Система повинна надавати можливість видалення конспектів лекцій.</w:t>
+              <w:t>Система повинна відображати кількість часу до початку наступної пари.</w:t>
             </w:r>
           </w:p>
         </w:tc>
@@ -11702,63 +12103,73 @@
             <w:pPr>
               <w:spacing w:before="100" w:beforeAutospacing="1" w:after="100" w:afterAutospacing="1"/>
               <w:rPr>
-                <w:rFonts w:eastAsia="Times New Roman"/>
-                <w:lang w:val="uk-UA" w:eastAsia="ru-RU"/>
-              </w:rPr>
-            </w:pPr>
-          </w:p>
-        </w:tc>
-        <w:tc>
-          <w:tcPr>
-            <w:tcW w:w="560" w:type="dxa"/>
-          </w:tcPr>
-          <w:p>
-            <w:pPr>
-              <w:spacing w:before="100" w:beforeAutospacing="1" w:after="100" w:afterAutospacing="1"/>
-              <w:rPr>
-                <w:rFonts w:eastAsia="Times New Roman"/>
-                <w:lang w:eastAsia="ru-RU"/>
-              </w:rPr>
-            </w:pPr>
-          </w:p>
-        </w:tc>
-        <w:tc>
-          <w:tcPr>
-            <w:tcW w:w="560" w:type="dxa"/>
-          </w:tcPr>
-          <w:p>
-            <w:pPr>
-              <w:spacing w:before="100" w:beforeAutospacing="1" w:after="100" w:afterAutospacing="1"/>
-              <w:rPr>
-                <w:rFonts w:eastAsia="Times New Roman"/>
-                <w:lang w:eastAsia="ru-RU"/>
-              </w:rPr>
-            </w:pPr>
-          </w:p>
-        </w:tc>
-        <w:tc>
-          <w:tcPr>
-            <w:tcW w:w="560" w:type="dxa"/>
-          </w:tcPr>
-          <w:p>
-            <w:pPr>
-              <w:spacing w:before="100" w:beforeAutospacing="1" w:after="100" w:afterAutospacing="1"/>
-              <w:rPr>
-                <w:rFonts w:eastAsia="Times New Roman"/>
-                <w:lang w:eastAsia="ru-RU"/>
-              </w:rPr>
-            </w:pPr>
-          </w:p>
-        </w:tc>
-        <w:tc>
-          <w:tcPr>
-            <w:tcW w:w="560" w:type="dxa"/>
-          </w:tcPr>
-          <w:p>
-            <w:pPr>
-              <w:spacing w:before="100" w:beforeAutospacing="1" w:after="100" w:afterAutospacing="1"/>
-              <w:rPr>
-                <w:rFonts w:eastAsia="Times New Roman"/>
+                <w:rFonts w:ascii="Times New Roman" w:eastAsia="Times New Roman" w:hAnsi="Times New Roman"/>
+                <w:sz w:val="28"/>
+                <w:szCs w:val="28"/>
+                <w:lang w:val="uk-UA" w:eastAsia="ru-RU"/>
+              </w:rPr>
+            </w:pPr>
+          </w:p>
+        </w:tc>
+        <w:tc>
+          <w:tcPr>
+            <w:tcW w:w="560" w:type="dxa"/>
+          </w:tcPr>
+          <w:p>
+            <w:pPr>
+              <w:spacing w:before="100" w:beforeAutospacing="1" w:after="100" w:afterAutospacing="1"/>
+              <w:rPr>
+                <w:rFonts w:ascii="Times New Roman" w:eastAsia="Times New Roman" w:hAnsi="Times New Roman"/>
+                <w:sz w:val="28"/>
+                <w:szCs w:val="28"/>
+                <w:lang w:eastAsia="ru-RU"/>
+              </w:rPr>
+            </w:pPr>
+          </w:p>
+        </w:tc>
+        <w:tc>
+          <w:tcPr>
+            <w:tcW w:w="560" w:type="dxa"/>
+          </w:tcPr>
+          <w:p>
+            <w:pPr>
+              <w:spacing w:before="100" w:beforeAutospacing="1" w:after="100" w:afterAutospacing="1"/>
+              <w:rPr>
+                <w:rFonts w:ascii="Times New Roman" w:eastAsia="Times New Roman" w:hAnsi="Times New Roman"/>
+                <w:sz w:val="28"/>
+                <w:szCs w:val="28"/>
+                <w:lang w:eastAsia="ru-RU"/>
+              </w:rPr>
+            </w:pPr>
+          </w:p>
+        </w:tc>
+        <w:tc>
+          <w:tcPr>
+            <w:tcW w:w="560" w:type="dxa"/>
+          </w:tcPr>
+          <w:p>
+            <w:pPr>
+              <w:spacing w:before="100" w:beforeAutospacing="1" w:after="100" w:afterAutospacing="1"/>
+              <w:rPr>
+                <w:rFonts w:ascii="Times New Roman" w:eastAsia="Times New Roman" w:hAnsi="Times New Roman"/>
+                <w:sz w:val="28"/>
+                <w:szCs w:val="28"/>
+                <w:lang w:eastAsia="ru-RU"/>
+              </w:rPr>
+            </w:pPr>
+          </w:p>
+        </w:tc>
+        <w:tc>
+          <w:tcPr>
+            <w:tcW w:w="560" w:type="dxa"/>
+          </w:tcPr>
+          <w:p>
+            <w:pPr>
+              <w:spacing w:before="100" w:beforeAutospacing="1" w:after="100" w:afterAutospacing="1"/>
+              <w:rPr>
+                <w:rFonts w:ascii="Times New Roman" w:eastAsia="Times New Roman" w:hAnsi="Times New Roman"/>
+                <w:sz w:val="28"/>
+                <w:szCs w:val="28"/>
                 <w:lang w:eastAsia="ru-RU"/>
               </w:rPr>
             </w:pPr>
@@ -11772,7 +12183,9 @@
             <w:pPr>
               <w:spacing w:before="100" w:beforeAutospacing="1" w:after="100" w:afterAutospacing="1"/>
               <w:rPr>
-                <w:rFonts w:eastAsia="Times New Roman"/>
+                <w:rFonts w:ascii="Times New Roman" w:eastAsia="Times New Roman" w:hAnsi="Times New Roman"/>
+                <w:sz w:val="28"/>
+                <w:szCs w:val="28"/>
                 <w:lang w:eastAsia="ru-RU"/>
               </w:rPr>
             </w:pPr>
@@ -11802,7 +12215,7 @@
                 <w:szCs w:val="28"/>
                 <w:lang w:val="uk-UA" w:eastAsia="ru-RU"/>
               </w:rPr>
-              <w:t>Система повинна відображати кількість часу, яка залишилася до кінця пари.</w:t>
+              <w:t>Система повинна присилати сповіщення про початок наступної пари зі вказанням назви пари, часу початку та аудиторії.</w:t>
             </w:r>
           </w:p>
         </w:tc>
@@ -11926,7 +12339,7 @@
                 <w:szCs w:val="28"/>
                 <w:lang w:val="uk-UA" w:eastAsia="ru-RU"/>
               </w:rPr>
-              <w:t>Система повинна відображати кількість часу до початку наступної пари.</w:t>
+              <w:t>Система повинна надавати можливість записувати оцінки з обраного предмету.</w:t>
             </w:r>
           </w:p>
         </w:tc>
@@ -11937,70 +12350,75 @@
           <w:p>
             <w:pPr>
               <w:spacing w:before="100" w:beforeAutospacing="1" w:after="100" w:afterAutospacing="1"/>
-              <w:rPr>
-                <w:rFonts w:ascii="Times New Roman" w:eastAsia="Times New Roman" w:hAnsi="Times New Roman"/>
-                <w:sz w:val="28"/>
-                <w:szCs w:val="28"/>
-                <w:lang w:val="uk-UA" w:eastAsia="ru-RU"/>
-              </w:rPr>
-            </w:pPr>
-          </w:p>
-        </w:tc>
-        <w:tc>
-          <w:tcPr>
-            <w:tcW w:w="560" w:type="dxa"/>
-          </w:tcPr>
-          <w:p>
-            <w:pPr>
-              <w:spacing w:before="100" w:beforeAutospacing="1" w:after="100" w:afterAutospacing="1"/>
-              <w:rPr>
-                <w:rFonts w:ascii="Times New Roman" w:eastAsia="Times New Roman" w:hAnsi="Times New Roman"/>
-                <w:sz w:val="28"/>
-                <w:szCs w:val="28"/>
-                <w:lang w:eastAsia="ru-RU"/>
-              </w:rPr>
-            </w:pPr>
-          </w:p>
-        </w:tc>
-        <w:tc>
-          <w:tcPr>
-            <w:tcW w:w="560" w:type="dxa"/>
-          </w:tcPr>
-          <w:p>
-            <w:pPr>
-              <w:spacing w:before="100" w:beforeAutospacing="1" w:after="100" w:afterAutospacing="1"/>
-              <w:rPr>
-                <w:rFonts w:ascii="Times New Roman" w:eastAsia="Times New Roman" w:hAnsi="Times New Roman"/>
-                <w:sz w:val="28"/>
-                <w:szCs w:val="28"/>
-                <w:lang w:eastAsia="ru-RU"/>
-              </w:rPr>
-            </w:pPr>
-          </w:p>
-        </w:tc>
-        <w:tc>
-          <w:tcPr>
-            <w:tcW w:w="560" w:type="dxa"/>
-          </w:tcPr>
-          <w:p>
-            <w:pPr>
-              <w:spacing w:before="100" w:beforeAutospacing="1" w:after="100" w:afterAutospacing="1"/>
-              <w:rPr>
-                <w:rFonts w:ascii="Times New Roman" w:eastAsia="Times New Roman" w:hAnsi="Times New Roman"/>
-                <w:sz w:val="28"/>
-                <w:szCs w:val="28"/>
-                <w:lang w:eastAsia="ru-RU"/>
-              </w:rPr>
-            </w:pPr>
-          </w:p>
-        </w:tc>
-        <w:tc>
-          <w:tcPr>
-            <w:tcW w:w="560" w:type="dxa"/>
-          </w:tcPr>
-          <w:p>
-            <w:pPr>
-              <w:spacing w:before="100" w:beforeAutospacing="1" w:after="100" w:afterAutospacing="1"/>
+              <w:jc w:val="both"/>
+              <w:rPr>
+                <w:rFonts w:ascii="Times New Roman" w:eastAsia="Times New Roman" w:hAnsi="Times New Roman"/>
+                <w:sz w:val="28"/>
+                <w:szCs w:val="28"/>
+                <w:lang w:val="uk-UA" w:eastAsia="ru-RU"/>
+              </w:rPr>
+            </w:pPr>
+          </w:p>
+        </w:tc>
+        <w:tc>
+          <w:tcPr>
+            <w:tcW w:w="560" w:type="dxa"/>
+          </w:tcPr>
+          <w:p>
+            <w:pPr>
+              <w:spacing w:before="100" w:beforeAutospacing="1" w:after="100" w:afterAutospacing="1"/>
+              <w:jc w:val="both"/>
+              <w:rPr>
+                <w:rFonts w:ascii="Times New Roman" w:eastAsia="Times New Roman" w:hAnsi="Times New Roman"/>
+                <w:sz w:val="28"/>
+                <w:szCs w:val="28"/>
+                <w:lang w:eastAsia="ru-RU"/>
+              </w:rPr>
+            </w:pPr>
+          </w:p>
+        </w:tc>
+        <w:tc>
+          <w:tcPr>
+            <w:tcW w:w="560" w:type="dxa"/>
+          </w:tcPr>
+          <w:p>
+            <w:pPr>
+              <w:spacing w:before="100" w:beforeAutospacing="1" w:after="100" w:afterAutospacing="1"/>
+              <w:jc w:val="both"/>
+              <w:rPr>
+                <w:rFonts w:ascii="Times New Roman" w:eastAsia="Times New Roman" w:hAnsi="Times New Roman"/>
+                <w:sz w:val="28"/>
+                <w:szCs w:val="28"/>
+                <w:lang w:eastAsia="ru-RU"/>
+              </w:rPr>
+            </w:pPr>
+          </w:p>
+        </w:tc>
+        <w:tc>
+          <w:tcPr>
+            <w:tcW w:w="560" w:type="dxa"/>
+          </w:tcPr>
+          <w:p>
+            <w:pPr>
+              <w:spacing w:before="100" w:beforeAutospacing="1" w:after="100" w:afterAutospacing="1"/>
+              <w:jc w:val="both"/>
+              <w:rPr>
+                <w:rFonts w:ascii="Times New Roman" w:eastAsia="Times New Roman" w:hAnsi="Times New Roman"/>
+                <w:sz w:val="28"/>
+                <w:szCs w:val="28"/>
+                <w:lang w:eastAsia="ru-RU"/>
+              </w:rPr>
+            </w:pPr>
+          </w:p>
+        </w:tc>
+        <w:tc>
+          <w:tcPr>
+            <w:tcW w:w="560" w:type="dxa"/>
+          </w:tcPr>
+          <w:p>
+            <w:pPr>
+              <w:spacing w:before="100" w:beforeAutospacing="1" w:after="100" w:afterAutospacing="1"/>
+              <w:jc w:val="both"/>
               <w:rPr>
                 <w:rFonts w:ascii="Times New Roman" w:eastAsia="Times New Roman" w:hAnsi="Times New Roman"/>
                 <w:sz w:val="28"/>
@@ -12017,6 +12435,7 @@
           <w:p>
             <w:pPr>
               <w:spacing w:before="100" w:beforeAutospacing="1" w:after="100" w:afterAutospacing="1"/>
+              <w:jc w:val="both"/>
               <w:rPr>
                 <w:rFonts w:ascii="Times New Roman" w:eastAsia="Times New Roman" w:hAnsi="Times New Roman"/>
                 <w:sz w:val="28"/>
@@ -12035,7 +12454,7 @@
           <w:p>
             <w:pPr>
               <w:spacing w:before="100" w:beforeAutospacing="1" w:after="100" w:afterAutospacing="1"/>
-              <w:jc w:val="both"/>
+              <w:jc w:val="left"/>
               <w:rPr>
                 <w:rFonts w:ascii="Times New Roman" w:eastAsia="Times New Roman" w:hAnsi="Times New Roman"/>
                 <w:sz w:val="28"/>
@@ -12050,7 +12469,7 @@
                 <w:szCs w:val="28"/>
                 <w:lang w:val="uk-UA" w:eastAsia="ru-RU"/>
               </w:rPr>
-              <w:t>Система повинна присилати сповіщення про початок наступної пари зі вказанням назви пари, часу початку та аудиторії.</w:t>
+              <w:t>Система провинна надавати користувачу можливість змінювати систему оцінювання.</w:t>
             </w:r>
           </w:p>
         </w:tc>
@@ -12062,73 +12481,63 @@
             <w:pPr>
               <w:spacing w:before="100" w:beforeAutospacing="1" w:after="100" w:afterAutospacing="1"/>
               <w:rPr>
-                <w:rFonts w:ascii="Times New Roman" w:eastAsia="Times New Roman" w:hAnsi="Times New Roman"/>
-                <w:sz w:val="28"/>
-                <w:szCs w:val="28"/>
-                <w:lang w:val="uk-UA" w:eastAsia="ru-RU"/>
-              </w:rPr>
-            </w:pPr>
-          </w:p>
-        </w:tc>
-        <w:tc>
-          <w:tcPr>
-            <w:tcW w:w="560" w:type="dxa"/>
-          </w:tcPr>
-          <w:p>
-            <w:pPr>
-              <w:spacing w:before="100" w:beforeAutospacing="1" w:after="100" w:afterAutospacing="1"/>
-              <w:rPr>
-                <w:rFonts w:ascii="Times New Roman" w:eastAsia="Times New Roman" w:hAnsi="Times New Roman"/>
-                <w:sz w:val="28"/>
-                <w:szCs w:val="28"/>
-                <w:lang w:eastAsia="ru-RU"/>
-              </w:rPr>
-            </w:pPr>
-          </w:p>
-        </w:tc>
-        <w:tc>
-          <w:tcPr>
-            <w:tcW w:w="560" w:type="dxa"/>
-          </w:tcPr>
-          <w:p>
-            <w:pPr>
-              <w:spacing w:before="100" w:beforeAutospacing="1" w:after="100" w:afterAutospacing="1"/>
-              <w:rPr>
-                <w:rFonts w:ascii="Times New Roman" w:eastAsia="Times New Roman" w:hAnsi="Times New Roman"/>
-                <w:sz w:val="28"/>
-                <w:szCs w:val="28"/>
-                <w:lang w:eastAsia="ru-RU"/>
-              </w:rPr>
-            </w:pPr>
-          </w:p>
-        </w:tc>
-        <w:tc>
-          <w:tcPr>
-            <w:tcW w:w="560" w:type="dxa"/>
-          </w:tcPr>
-          <w:p>
-            <w:pPr>
-              <w:spacing w:before="100" w:beforeAutospacing="1" w:after="100" w:afterAutospacing="1"/>
-              <w:rPr>
-                <w:rFonts w:ascii="Times New Roman" w:eastAsia="Times New Roman" w:hAnsi="Times New Roman"/>
-                <w:sz w:val="28"/>
-                <w:szCs w:val="28"/>
-                <w:lang w:eastAsia="ru-RU"/>
-              </w:rPr>
-            </w:pPr>
-          </w:p>
-        </w:tc>
-        <w:tc>
-          <w:tcPr>
-            <w:tcW w:w="560" w:type="dxa"/>
-          </w:tcPr>
-          <w:p>
-            <w:pPr>
-              <w:spacing w:before="100" w:beforeAutospacing="1" w:after="100" w:afterAutospacing="1"/>
-              <w:rPr>
-                <w:rFonts w:ascii="Times New Roman" w:eastAsia="Times New Roman" w:hAnsi="Times New Roman"/>
-                <w:sz w:val="28"/>
-                <w:szCs w:val="28"/>
+                <w:rFonts w:eastAsia="Times New Roman"/>
+                <w:lang w:val="uk-UA" w:eastAsia="ru-RU"/>
+              </w:rPr>
+            </w:pPr>
+          </w:p>
+        </w:tc>
+        <w:tc>
+          <w:tcPr>
+            <w:tcW w:w="560" w:type="dxa"/>
+          </w:tcPr>
+          <w:p>
+            <w:pPr>
+              <w:spacing w:before="100" w:beforeAutospacing="1" w:after="100" w:afterAutospacing="1"/>
+              <w:rPr>
+                <w:rFonts w:eastAsia="Times New Roman"/>
+                <w:lang w:eastAsia="ru-RU"/>
+              </w:rPr>
+            </w:pPr>
+          </w:p>
+        </w:tc>
+        <w:tc>
+          <w:tcPr>
+            <w:tcW w:w="560" w:type="dxa"/>
+          </w:tcPr>
+          <w:p>
+            <w:pPr>
+              <w:spacing w:before="100" w:beforeAutospacing="1" w:after="100" w:afterAutospacing="1"/>
+              <w:rPr>
+                <w:rFonts w:eastAsia="Times New Roman"/>
+                <w:lang w:eastAsia="ru-RU"/>
+              </w:rPr>
+            </w:pPr>
+          </w:p>
+        </w:tc>
+        <w:tc>
+          <w:tcPr>
+            <w:tcW w:w="560" w:type="dxa"/>
+          </w:tcPr>
+          <w:p>
+            <w:pPr>
+              <w:spacing w:before="100" w:beforeAutospacing="1" w:after="100" w:afterAutospacing="1"/>
+              <w:rPr>
+                <w:rFonts w:eastAsia="Times New Roman"/>
+                <w:lang w:eastAsia="ru-RU"/>
+              </w:rPr>
+            </w:pPr>
+          </w:p>
+        </w:tc>
+        <w:tc>
+          <w:tcPr>
+            <w:tcW w:w="560" w:type="dxa"/>
+          </w:tcPr>
+          <w:p>
+            <w:pPr>
+              <w:spacing w:before="100" w:beforeAutospacing="1" w:after="100" w:afterAutospacing="1"/>
+              <w:rPr>
+                <w:rFonts w:eastAsia="Times New Roman"/>
                 <w:lang w:eastAsia="ru-RU"/>
               </w:rPr>
             </w:pPr>
@@ -12142,139 +12551,7 @@
             <w:pPr>
               <w:spacing w:before="100" w:beforeAutospacing="1" w:after="100" w:afterAutospacing="1"/>
               <w:rPr>
-                <w:rFonts w:ascii="Times New Roman" w:eastAsia="Times New Roman" w:hAnsi="Times New Roman"/>
-                <w:sz w:val="28"/>
-                <w:szCs w:val="28"/>
-                <w:lang w:eastAsia="ru-RU"/>
-              </w:rPr>
-            </w:pPr>
-          </w:p>
-        </w:tc>
-      </w:tr>
-      <w:tr>
-        <w:tc>
-          <w:tcPr>
-            <w:tcW w:w="6440" w:type="dxa"/>
-          </w:tcPr>
-          <w:p>
-            <w:pPr>
-              <w:spacing w:before="100" w:beforeAutospacing="1" w:after="100" w:afterAutospacing="1"/>
-              <w:jc w:val="both"/>
-              <w:rPr>
-                <w:rFonts w:ascii="Times New Roman" w:eastAsia="Times New Roman" w:hAnsi="Times New Roman"/>
-                <w:sz w:val="28"/>
-                <w:szCs w:val="28"/>
-                <w:lang w:val="uk-UA" w:eastAsia="ru-RU"/>
-              </w:rPr>
-            </w:pPr>
-            <w:r>
-              <w:rPr>
-                <w:rFonts w:ascii="Times New Roman" w:eastAsia="Times New Roman" w:hAnsi="Times New Roman"/>
-                <w:sz w:val="28"/>
-                <w:szCs w:val="28"/>
-                <w:lang w:val="uk-UA" w:eastAsia="ru-RU"/>
-              </w:rPr>
-              <w:t>Система повинна надавати можливість записувати оцінки з обраного предмету.</w:t>
-            </w:r>
-          </w:p>
-        </w:tc>
-        <w:tc>
-          <w:tcPr>
-            <w:tcW w:w="560" w:type="dxa"/>
-          </w:tcPr>
-          <w:p>
-            <w:pPr>
-              <w:spacing w:before="100" w:beforeAutospacing="1" w:after="100" w:afterAutospacing="1"/>
-              <w:jc w:val="both"/>
-              <w:rPr>
-                <w:rFonts w:ascii="Times New Roman" w:eastAsia="Times New Roman" w:hAnsi="Times New Roman"/>
-                <w:sz w:val="28"/>
-                <w:szCs w:val="28"/>
-                <w:lang w:val="uk-UA" w:eastAsia="ru-RU"/>
-              </w:rPr>
-            </w:pPr>
-          </w:p>
-        </w:tc>
-        <w:tc>
-          <w:tcPr>
-            <w:tcW w:w="560" w:type="dxa"/>
-          </w:tcPr>
-          <w:p>
-            <w:pPr>
-              <w:spacing w:before="100" w:beforeAutospacing="1" w:after="100" w:afterAutospacing="1"/>
-              <w:jc w:val="both"/>
-              <w:rPr>
-                <w:rFonts w:ascii="Times New Roman" w:eastAsia="Times New Roman" w:hAnsi="Times New Roman"/>
-                <w:sz w:val="28"/>
-                <w:szCs w:val="28"/>
-                <w:lang w:eastAsia="ru-RU"/>
-              </w:rPr>
-            </w:pPr>
-          </w:p>
-        </w:tc>
-        <w:tc>
-          <w:tcPr>
-            <w:tcW w:w="560" w:type="dxa"/>
-          </w:tcPr>
-          <w:p>
-            <w:pPr>
-              <w:spacing w:before="100" w:beforeAutospacing="1" w:after="100" w:afterAutospacing="1"/>
-              <w:jc w:val="both"/>
-              <w:rPr>
-                <w:rFonts w:ascii="Times New Roman" w:eastAsia="Times New Roman" w:hAnsi="Times New Roman"/>
-                <w:sz w:val="28"/>
-                <w:szCs w:val="28"/>
-                <w:lang w:eastAsia="ru-RU"/>
-              </w:rPr>
-            </w:pPr>
-          </w:p>
-        </w:tc>
-        <w:tc>
-          <w:tcPr>
-            <w:tcW w:w="560" w:type="dxa"/>
-          </w:tcPr>
-          <w:p>
-            <w:pPr>
-              <w:spacing w:before="100" w:beforeAutospacing="1" w:after="100" w:afterAutospacing="1"/>
-              <w:jc w:val="both"/>
-              <w:rPr>
-                <w:rFonts w:ascii="Times New Roman" w:eastAsia="Times New Roman" w:hAnsi="Times New Roman"/>
-                <w:sz w:val="28"/>
-                <w:szCs w:val="28"/>
-                <w:lang w:eastAsia="ru-RU"/>
-              </w:rPr>
-            </w:pPr>
-          </w:p>
-        </w:tc>
-        <w:tc>
-          <w:tcPr>
-            <w:tcW w:w="560" w:type="dxa"/>
-          </w:tcPr>
-          <w:p>
-            <w:pPr>
-              <w:spacing w:before="100" w:beforeAutospacing="1" w:after="100" w:afterAutospacing="1"/>
-              <w:jc w:val="both"/>
-              <w:rPr>
-                <w:rFonts w:ascii="Times New Roman" w:eastAsia="Times New Roman" w:hAnsi="Times New Roman"/>
-                <w:sz w:val="28"/>
-                <w:szCs w:val="28"/>
-                <w:lang w:eastAsia="ru-RU"/>
-              </w:rPr>
-            </w:pPr>
-          </w:p>
-        </w:tc>
-        <w:tc>
-          <w:tcPr>
-            <w:tcW w:w="980" w:type="dxa"/>
-          </w:tcPr>
-          <w:p>
-            <w:pPr>
-              <w:spacing w:before="100" w:beforeAutospacing="1" w:after="100" w:afterAutospacing="1"/>
-              <w:jc w:val="both"/>
-              <w:rPr>
-                <w:rFonts w:ascii="Times New Roman" w:eastAsia="Times New Roman" w:hAnsi="Times New Roman"/>
-                <w:sz w:val="28"/>
-                <w:szCs w:val="28"/>
+                <w:rFonts w:eastAsia="Times New Roman"/>
                 <w:lang w:eastAsia="ru-RU"/>
               </w:rPr>
             </w:pPr>
@@ -13079,31 +13356,7 @@
         <w:rPr>
           <w:lang w:val="uk-UA"/>
         </w:rPr>
-        <w:t xml:space="preserve">Профіль </w:t>
-      </w:r>
-      <w:r>
-        <w:rPr>
-          <w:lang w:val="uk-UA"/>
-        </w:rPr>
-        <w:t>не</w:t>
-      </w:r>
-      <w:r>
-        <w:rPr>
-          <w:lang w:val="uk-UA"/>
-        </w:rPr>
-        <w:t>функціональ</w:t>
-      </w:r>
-      <w:r>
-        <w:rPr>
-          <w:lang w:val="uk-UA"/>
-        </w:rPr>
-        <w:t>них вимог наведено у таблиці 2.2</w:t>
-      </w:r>
-      <w:r>
-        <w:rPr>
-          <w:lang w:val="uk-UA"/>
-        </w:rPr>
-        <w:t>.</w:t>
+        <w:t>Профіль нефункціональних вимог наведено у таблиці 2.2.</w:t>
       </w:r>
     </w:p>
     <w:p>
@@ -13112,11 +13365,88 @@
           <w:lang w:val="uk-UA"/>
         </w:rPr>
       </w:pPr>
+      <w:r>
+        <w:rPr>
+          <w:lang w:val="uk-UA"/>
+        </w:rPr>
+        <w:br w:type="page"/>
+      </w:r>
+    </w:p>
+    <w:p>
+      <w:pPr>
+        <w:pStyle w:val="a4"/>
+        <w:keepNext/>
+        <w:jc w:val="both"/>
+        <w:rPr>
+          <w:lang w:val="uk-UA"/>
+        </w:rPr>
+      </w:pPr>
+      <w:r>
+        <w:rPr>
+          <w:lang w:val="uk-UA"/>
+        </w:rPr>
+        <w:lastRenderedPageBreak/>
+        <w:tab/>
+      </w:r>
+      <w:r>
+        <w:rPr>
+          <w:lang w:val="uk-UA"/>
+        </w:rPr>
+        <w:t>Таблиця</w:t>
+      </w:r>
+      <w:r>
+        <w:t xml:space="preserve"> </w:t>
+      </w:r>
+      <w:r>
+        <w:fldChar w:fldCharType="begin"/>
+      </w:r>
+      <w:r>
+        <w:instrText xml:space="preserve"> STYLEREF 1 \s </w:instrText>
+      </w:r>
+      <w:r>
+        <w:fldChar w:fldCharType="separate"/>
+      </w:r>
+      <w:r>
+        <w:rPr>
+          <w:noProof/>
+        </w:rPr>
+        <w:t>2</w:t>
+      </w:r>
+      <w:r>
+        <w:fldChar w:fldCharType="end"/>
+      </w:r>
+      <w:r>
+        <w:t>.</w:t>
+      </w:r>
+      <w:r>
+        <w:fldChar w:fldCharType="begin"/>
+      </w:r>
+      <w:r>
+        <w:instrText xml:space="preserve"> SEQ Таблица \* ARABIC \s 1 </w:instrText>
+      </w:r>
+      <w:r>
+        <w:fldChar w:fldCharType="separate"/>
+      </w:r>
+      <w:r>
+        <w:rPr>
+          <w:noProof/>
+        </w:rPr>
+        <w:t>1</w:t>
+      </w:r>
+      <w:r>
+        <w:fldChar w:fldCharType="end"/>
+      </w:r>
+      <w:r>
+        <w:rPr>
+          <w:lang w:val="uk-UA"/>
+        </w:rPr>
+        <w:t xml:space="preserve"> – Нефункціональні вимоги</w:t>
+      </w:r>
     </w:p>
     <w:tbl>
       <w:tblPr>
         <w:tblStyle w:val="21"/>
-        <w:tblW w:w="0" w:type="auto"/>
+        <w:tblW w:w="10200" w:type="dxa"/>
         <w:tblInd w:w="-5" w:type="dxa"/>
         <w:tblLook w:val="04A0" w:firstRow="1" w:lastRow="0" w:firstColumn="1" w:lastColumn="0" w:noHBand="0" w:noVBand="1"/>
       </w:tblPr>
@@ -13348,7 +13678,7 @@
                 <w:rFonts w:ascii="Times New Roman" w:hAnsi="Times New Roman"/>
                 <w:sz w:val="28"/>
                 <w:szCs w:val="28"/>
-                <w:lang w:eastAsia="ru-RU"/>
+                <w:lang w:val="uk-UA" w:eastAsia="ru-RU"/>
               </w:rPr>
             </w:pPr>
             <w:r>
@@ -13357,9 +13687,9 @@
                 <w:b/>
                 <w:sz w:val="28"/>
                 <w:szCs w:val="28"/>
-                <w:lang w:eastAsia="ru-RU"/>
-              </w:rPr>
-              <w:t>Бизнес правила</w:t>
+                <w:lang w:val="uk-UA" w:eastAsia="ru-RU"/>
+              </w:rPr>
+              <w:t>Бізнес-правила</w:t>
             </w:r>
           </w:p>
         </w:tc>
@@ -13371,11 +13701,12 @@
           </w:tcPr>
           <w:p>
             <w:pPr>
+              <w:jc w:val="left"/>
               <w:rPr>
                 <w:rFonts w:ascii="Times New Roman" w:hAnsi="Times New Roman"/>
                 <w:sz w:val="28"/>
                 <w:szCs w:val="28"/>
-                <w:lang w:eastAsia="ru-RU"/>
+                <w:lang w:val="uk-UA" w:eastAsia="ru-RU"/>
               </w:rPr>
             </w:pPr>
             <w:r>
@@ -13383,12 +13714,10 @@
                 <w:rFonts w:ascii="Times New Roman" w:hAnsi="Times New Roman"/>
                 <w:sz w:val="28"/>
                 <w:szCs w:val="28"/>
-                <w:lang w:eastAsia="ru-RU"/>
-              </w:rPr>
-              <w:t>Требование 1</w:t>
+                <w:lang w:val="uk-UA" w:eastAsia="ru-RU"/>
+              </w:rPr>
+              <w:t>Система не повинна присилати звукові повідомлення під час пари.</w:t>
             </w:r>
-            <w:bookmarkStart w:id="1" w:name="_GoBack"/>
-            <w:bookmarkEnd w:id="1"/>
           </w:p>
         </w:tc>
         <w:tc>
@@ -13485,6 +13814,395 @@
       <w:tr>
         <w:tc>
           <w:tcPr>
+            <w:tcW w:w="6440" w:type="dxa"/>
+          </w:tcPr>
+          <w:p>
+            <w:pPr>
+              <w:jc w:val="left"/>
+              <w:rPr>
+                <w:lang w:val="uk-UA" w:eastAsia="ru-RU"/>
+              </w:rPr>
+            </w:pPr>
+            <w:r>
+              <w:rPr>
+                <w:rFonts w:ascii="Times New Roman" w:eastAsia="Times New Roman" w:hAnsi="Times New Roman"/>
+                <w:sz w:val="28"/>
+                <w:szCs w:val="28"/>
+                <w:lang w:val="uk-UA" w:eastAsia="ru-RU"/>
+              </w:rPr>
+              <w:t>Якщо користувач не змінив статус домашнього завдання на «виконане» до того, як скінчився термін його виконання, система відправляє користувачу сповіщення про пропуск терміну.</w:t>
+            </w:r>
+          </w:p>
+        </w:tc>
+        <w:tc>
+          <w:tcPr>
+            <w:tcW w:w="560" w:type="dxa"/>
+          </w:tcPr>
+          <w:p>
+            <w:pPr>
+              <w:rPr>
+                <w:lang w:eastAsia="ru-RU"/>
+              </w:rPr>
+            </w:pPr>
+          </w:p>
+        </w:tc>
+        <w:tc>
+          <w:tcPr>
+            <w:tcW w:w="560" w:type="dxa"/>
+          </w:tcPr>
+          <w:p>
+            <w:pPr>
+              <w:rPr>
+                <w:lang w:eastAsia="ru-RU"/>
+              </w:rPr>
+            </w:pPr>
+          </w:p>
+        </w:tc>
+        <w:tc>
+          <w:tcPr>
+            <w:tcW w:w="560" w:type="dxa"/>
+          </w:tcPr>
+          <w:p>
+            <w:pPr>
+              <w:rPr>
+                <w:lang w:eastAsia="ru-RU"/>
+              </w:rPr>
+            </w:pPr>
+          </w:p>
+        </w:tc>
+        <w:tc>
+          <w:tcPr>
+            <w:tcW w:w="560" w:type="dxa"/>
+          </w:tcPr>
+          <w:p>
+            <w:pPr>
+              <w:rPr>
+                <w:lang w:eastAsia="ru-RU"/>
+              </w:rPr>
+            </w:pPr>
+          </w:p>
+        </w:tc>
+        <w:tc>
+          <w:tcPr>
+            <w:tcW w:w="560" w:type="dxa"/>
+          </w:tcPr>
+          <w:p>
+            <w:pPr>
+              <w:rPr>
+                <w:lang w:eastAsia="ru-RU"/>
+              </w:rPr>
+            </w:pPr>
+          </w:p>
+        </w:tc>
+        <w:tc>
+          <w:tcPr>
+            <w:tcW w:w="960" w:type="dxa"/>
+          </w:tcPr>
+          <w:p>
+            <w:pPr>
+              <w:rPr>
+                <w:lang w:eastAsia="ru-RU"/>
+              </w:rPr>
+            </w:pPr>
+          </w:p>
+        </w:tc>
+      </w:tr>
+      <w:tr>
+        <w:tc>
+          <w:tcPr>
+            <w:tcW w:w="6440" w:type="dxa"/>
+          </w:tcPr>
+          <w:p>
+            <w:pPr>
+              <w:jc w:val="left"/>
+              <w:rPr>
+                <w:rFonts w:eastAsia="Times New Roman"/>
+                <w:lang w:eastAsia="ru-RU"/>
+              </w:rPr>
+            </w:pPr>
+            <w:r>
+              <w:rPr>
+                <w:rFonts w:ascii="Times New Roman" w:eastAsia="Times New Roman" w:hAnsi="Times New Roman"/>
+                <w:sz w:val="28"/>
+                <w:szCs w:val="28"/>
+                <w:lang w:val="uk-UA" w:eastAsia="ru-RU"/>
+              </w:rPr>
+              <w:t>Після закінчення терміну виконання домашнього завдання, система змінює його статус на «пропущене» з надаванням користувачу можливості змінення цього статусу.</w:t>
+            </w:r>
+          </w:p>
+        </w:tc>
+        <w:tc>
+          <w:tcPr>
+            <w:tcW w:w="560" w:type="dxa"/>
+          </w:tcPr>
+          <w:p>
+            <w:pPr>
+              <w:rPr>
+                <w:lang w:eastAsia="ru-RU"/>
+              </w:rPr>
+            </w:pPr>
+          </w:p>
+        </w:tc>
+        <w:tc>
+          <w:tcPr>
+            <w:tcW w:w="560" w:type="dxa"/>
+          </w:tcPr>
+          <w:p>
+            <w:pPr>
+              <w:rPr>
+                <w:lang w:eastAsia="ru-RU"/>
+              </w:rPr>
+            </w:pPr>
+          </w:p>
+        </w:tc>
+        <w:tc>
+          <w:tcPr>
+            <w:tcW w:w="560" w:type="dxa"/>
+          </w:tcPr>
+          <w:p>
+            <w:pPr>
+              <w:rPr>
+                <w:lang w:eastAsia="ru-RU"/>
+              </w:rPr>
+            </w:pPr>
+          </w:p>
+        </w:tc>
+        <w:tc>
+          <w:tcPr>
+            <w:tcW w:w="560" w:type="dxa"/>
+          </w:tcPr>
+          <w:p>
+            <w:pPr>
+              <w:rPr>
+                <w:lang w:eastAsia="ru-RU"/>
+              </w:rPr>
+            </w:pPr>
+          </w:p>
+        </w:tc>
+        <w:tc>
+          <w:tcPr>
+            <w:tcW w:w="560" w:type="dxa"/>
+          </w:tcPr>
+          <w:p>
+            <w:pPr>
+              <w:rPr>
+                <w:lang w:eastAsia="ru-RU"/>
+              </w:rPr>
+            </w:pPr>
+          </w:p>
+        </w:tc>
+        <w:tc>
+          <w:tcPr>
+            <w:tcW w:w="960" w:type="dxa"/>
+          </w:tcPr>
+          <w:p>
+            <w:pPr>
+              <w:rPr>
+                <w:lang w:eastAsia="ru-RU"/>
+              </w:rPr>
+            </w:pPr>
+          </w:p>
+        </w:tc>
+      </w:tr>
+      <w:tr>
+        <w:tc>
+          <w:tcPr>
+            <w:tcW w:w="6440" w:type="dxa"/>
+          </w:tcPr>
+          <w:p>
+            <w:pPr>
+              <w:jc w:val="left"/>
+              <w:rPr>
+                <w:rFonts w:eastAsia="Times New Roman"/>
+                <w:lang w:val="uk-UA" w:eastAsia="ru-RU"/>
+              </w:rPr>
+            </w:pPr>
+            <w:r>
+              <w:rPr>
+                <w:rFonts w:ascii="Times New Roman" w:hAnsi="Times New Roman"/>
+                <w:sz w:val="28"/>
+                <w:szCs w:val="28"/>
+                <w:lang w:val="uk-UA" w:eastAsia="ru-RU"/>
+              </w:rPr>
+              <w:t>У один і той же день та один і той же час у розкладі може буди тільки одна пара.</w:t>
+            </w:r>
+          </w:p>
+        </w:tc>
+        <w:tc>
+          <w:tcPr>
+            <w:tcW w:w="560" w:type="dxa"/>
+          </w:tcPr>
+          <w:p>
+            <w:pPr>
+              <w:rPr>
+                <w:lang w:eastAsia="ru-RU"/>
+              </w:rPr>
+            </w:pPr>
+          </w:p>
+        </w:tc>
+        <w:tc>
+          <w:tcPr>
+            <w:tcW w:w="560" w:type="dxa"/>
+          </w:tcPr>
+          <w:p>
+            <w:pPr>
+              <w:rPr>
+                <w:lang w:eastAsia="ru-RU"/>
+              </w:rPr>
+            </w:pPr>
+          </w:p>
+        </w:tc>
+        <w:tc>
+          <w:tcPr>
+            <w:tcW w:w="560" w:type="dxa"/>
+          </w:tcPr>
+          <w:p>
+            <w:pPr>
+              <w:rPr>
+                <w:lang w:eastAsia="ru-RU"/>
+              </w:rPr>
+            </w:pPr>
+          </w:p>
+        </w:tc>
+        <w:tc>
+          <w:tcPr>
+            <w:tcW w:w="560" w:type="dxa"/>
+          </w:tcPr>
+          <w:p>
+            <w:pPr>
+              <w:rPr>
+                <w:lang w:eastAsia="ru-RU"/>
+              </w:rPr>
+            </w:pPr>
+          </w:p>
+        </w:tc>
+        <w:tc>
+          <w:tcPr>
+            <w:tcW w:w="560" w:type="dxa"/>
+          </w:tcPr>
+          <w:p>
+            <w:pPr>
+              <w:rPr>
+                <w:lang w:eastAsia="ru-RU"/>
+              </w:rPr>
+            </w:pPr>
+          </w:p>
+        </w:tc>
+        <w:tc>
+          <w:tcPr>
+            <w:tcW w:w="960" w:type="dxa"/>
+          </w:tcPr>
+          <w:p>
+            <w:pPr>
+              <w:rPr>
+                <w:lang w:eastAsia="ru-RU"/>
+              </w:rPr>
+            </w:pPr>
+          </w:p>
+        </w:tc>
+      </w:tr>
+      <w:tr>
+        <w:tc>
+          <w:tcPr>
+            <w:tcW w:w="6440" w:type="dxa"/>
+          </w:tcPr>
+          <w:p>
+            <w:pPr>
+              <w:jc w:val="left"/>
+              <w:rPr>
+                <w:rFonts w:ascii="Times New Roman" w:hAnsi="Times New Roman"/>
+                <w:sz w:val="28"/>
+                <w:szCs w:val="28"/>
+                <w:lang w:val="uk-UA" w:eastAsia="ru-RU"/>
+              </w:rPr>
+            </w:pPr>
+            <w:r>
+              <w:rPr>
+                <w:rFonts w:ascii="Times New Roman" w:hAnsi="Times New Roman"/>
+                <w:sz w:val="28"/>
+                <w:szCs w:val="28"/>
+                <w:lang w:val="uk-UA" w:eastAsia="ru-RU"/>
+              </w:rPr>
+              <w:t>Для всіх предметів з розкладу повинна використовуватися єдина система оцінювання.</w:t>
+            </w:r>
+          </w:p>
+        </w:tc>
+        <w:tc>
+          <w:tcPr>
+            <w:tcW w:w="560" w:type="dxa"/>
+          </w:tcPr>
+          <w:p>
+            <w:pPr>
+              <w:rPr>
+                <w:lang w:eastAsia="ru-RU"/>
+              </w:rPr>
+            </w:pPr>
+          </w:p>
+        </w:tc>
+        <w:tc>
+          <w:tcPr>
+            <w:tcW w:w="560" w:type="dxa"/>
+          </w:tcPr>
+          <w:p>
+            <w:pPr>
+              <w:rPr>
+                <w:lang w:eastAsia="ru-RU"/>
+              </w:rPr>
+            </w:pPr>
+          </w:p>
+        </w:tc>
+        <w:tc>
+          <w:tcPr>
+            <w:tcW w:w="560" w:type="dxa"/>
+          </w:tcPr>
+          <w:p>
+            <w:pPr>
+              <w:rPr>
+                <w:lang w:eastAsia="ru-RU"/>
+              </w:rPr>
+            </w:pPr>
+          </w:p>
+        </w:tc>
+        <w:tc>
+          <w:tcPr>
+            <w:tcW w:w="560" w:type="dxa"/>
+          </w:tcPr>
+          <w:p>
+            <w:pPr>
+              <w:rPr>
+                <w:lang w:eastAsia="ru-RU"/>
+              </w:rPr>
+            </w:pPr>
+          </w:p>
+        </w:tc>
+        <w:tc>
+          <w:tcPr>
+            <w:tcW w:w="560" w:type="dxa"/>
+          </w:tcPr>
+          <w:p>
+            <w:pPr>
+              <w:rPr>
+                <w:lang w:eastAsia="ru-RU"/>
+              </w:rPr>
+            </w:pPr>
+          </w:p>
+        </w:tc>
+        <w:tc>
+          <w:tcPr>
+            <w:tcW w:w="960" w:type="dxa"/>
+          </w:tcPr>
+          <w:p>
+            <w:pPr>
+              <w:rPr>
+                <w:lang w:eastAsia="ru-RU"/>
+              </w:rPr>
+            </w:pPr>
+          </w:p>
+        </w:tc>
+      </w:tr>
+      <w:tr>
+        <w:tc>
+          <w:tcPr>
             <w:tcW w:w="10200" w:type="dxa"/>
             <w:gridSpan w:val="7"/>
           </w:tcPr>
@@ -13495,7 +14213,7 @@
                 <w:b/>
                 <w:sz w:val="28"/>
                 <w:szCs w:val="28"/>
-                <w:lang w:eastAsia="ru-RU"/>
+                <w:lang w:val="uk-UA" w:eastAsia="ru-RU"/>
               </w:rPr>
             </w:pPr>
             <w:r>
@@ -13504,9 +14222,9 @@
                 <w:b/>
                 <w:sz w:val="28"/>
                 <w:szCs w:val="28"/>
-                <w:lang w:eastAsia="ru-RU"/>
-              </w:rPr>
-              <w:t>Внешние интерфейсы</w:t>
+                <w:lang w:val="uk-UA" w:eastAsia="ru-RU"/>
+              </w:rPr>
+              <w:t>Зовнішні інтерфейси</w:t>
             </w:r>
           </w:p>
         </w:tc>
@@ -13518,13 +14236,131 @@
           </w:tcPr>
           <w:p>
             <w:pPr>
+              <w:jc w:val="left"/>
               <w:rPr>
                 <w:rFonts w:ascii="Times New Roman" w:hAnsi="Times New Roman"/>
                 <w:sz w:val="28"/>
                 <w:szCs w:val="28"/>
-                <w:lang w:eastAsia="ru-RU"/>
-              </w:rPr>
-            </w:pPr>
+                <w:lang w:val="uk-UA" w:eastAsia="ru-RU"/>
+              </w:rPr>
+            </w:pPr>
+            <w:r>
+              <w:rPr>
+                <w:rFonts w:ascii="Times New Roman" w:hAnsi="Times New Roman"/>
+                <w:sz w:val="28"/>
+                <w:szCs w:val="28"/>
+                <w:lang w:val="uk-UA" w:eastAsia="ru-RU"/>
+              </w:rPr>
+              <w:t xml:space="preserve">Система повинна дозволяти вводити дані через зовнішню фізичну клавіатуру, яка підключена до мобільного пристрою через </w:t>
+            </w:r>
+            <w:r>
+              <w:rPr>
+                <w:rFonts w:ascii="Times New Roman" w:hAnsi="Times New Roman"/>
+                <w:sz w:val="28"/>
+                <w:szCs w:val="28"/>
+                <w:lang w:val="en-GB" w:eastAsia="ru-RU"/>
+              </w:rPr>
+              <w:t>USB</w:t>
+            </w:r>
+            <w:r>
+              <w:rPr>
+                <w:rFonts w:ascii="Times New Roman" w:hAnsi="Times New Roman"/>
+                <w:sz w:val="28"/>
+                <w:szCs w:val="28"/>
+                <w:lang w:eastAsia="ru-RU"/>
+              </w:rPr>
+              <w:t xml:space="preserve"> </w:t>
+            </w:r>
+            <w:r>
+              <w:rPr>
+                <w:rFonts w:ascii="Times New Roman" w:hAnsi="Times New Roman"/>
+                <w:sz w:val="28"/>
+                <w:szCs w:val="28"/>
+                <w:lang w:val="en-GB" w:eastAsia="ru-RU"/>
+              </w:rPr>
+              <w:t>Micro</w:t>
+            </w:r>
+            <w:r>
+              <w:rPr>
+                <w:rFonts w:ascii="Times New Roman" w:hAnsi="Times New Roman"/>
+                <w:sz w:val="28"/>
+                <w:szCs w:val="28"/>
+                <w:lang w:eastAsia="ru-RU"/>
+              </w:rPr>
+              <w:t xml:space="preserve"> </w:t>
+            </w:r>
+            <w:r>
+              <w:rPr>
+                <w:rFonts w:ascii="Times New Roman" w:hAnsi="Times New Roman"/>
+                <w:sz w:val="28"/>
+                <w:szCs w:val="28"/>
+                <w:lang w:val="en-GB" w:eastAsia="ru-RU"/>
+              </w:rPr>
+              <w:t>B</w:t>
+            </w:r>
+            <w:r>
+              <w:rPr>
+                <w:rFonts w:ascii="Times New Roman" w:hAnsi="Times New Roman"/>
+                <w:sz w:val="28"/>
+                <w:szCs w:val="28"/>
+                <w:lang w:val="uk-UA" w:eastAsia="ru-RU"/>
+              </w:rPr>
+              <w:t xml:space="preserve"> або </w:t>
+            </w:r>
+            <w:r>
+              <w:rPr>
+                <w:rFonts w:ascii="Times New Roman" w:hAnsi="Times New Roman"/>
+                <w:sz w:val="28"/>
+                <w:szCs w:val="28"/>
+                <w:lang w:val="en-GB" w:eastAsia="ru-RU"/>
+              </w:rPr>
+              <w:t>USB</w:t>
+            </w:r>
+            <w:r>
+              <w:rPr>
+                <w:rFonts w:ascii="Times New Roman" w:hAnsi="Times New Roman"/>
+                <w:sz w:val="28"/>
+                <w:szCs w:val="28"/>
+                <w:lang w:eastAsia="ru-RU"/>
+              </w:rPr>
+              <w:t xml:space="preserve"> </w:t>
+            </w:r>
+            <w:r>
+              <w:rPr>
+                <w:rFonts w:ascii="Times New Roman" w:hAnsi="Times New Roman"/>
+                <w:sz w:val="28"/>
+                <w:szCs w:val="28"/>
+                <w:lang w:val="en-GB" w:eastAsia="ru-RU"/>
+              </w:rPr>
+              <w:t>Type</w:t>
+            </w:r>
+            <w:r>
+              <w:rPr>
+                <w:rFonts w:ascii="Times New Roman" w:hAnsi="Times New Roman"/>
+                <w:sz w:val="28"/>
+                <w:szCs w:val="28"/>
+                <w:lang w:eastAsia="ru-RU"/>
+              </w:rPr>
+              <w:t>-</w:t>
+            </w:r>
+            <w:r>
+              <w:rPr>
+                <w:rFonts w:ascii="Times New Roman" w:hAnsi="Times New Roman"/>
+                <w:sz w:val="28"/>
+                <w:szCs w:val="28"/>
+                <w:lang w:val="en-GB" w:eastAsia="ru-RU"/>
+              </w:rPr>
+              <w:t>C</w:t>
+            </w:r>
+            <w:r>
+              <w:rPr>
+                <w:rFonts w:ascii="Times New Roman" w:hAnsi="Times New Roman"/>
+                <w:sz w:val="28"/>
+                <w:szCs w:val="28"/>
+                <w:lang w:val="uk-UA" w:eastAsia="ru-RU"/>
+              </w:rPr>
+              <w:t>.</w:t>
+            </w:r>
           </w:p>
         </w:tc>
         <w:tc>
@@ -13625,6 +14461,7 @@
           </w:tcPr>
           <w:p>
             <w:pPr>
+              <w:jc w:val="left"/>
               <w:rPr>
                 <w:rFonts w:ascii="Times New Roman" w:hAnsi="Times New Roman"/>
                 <w:sz w:val="28"/>
@@ -13637,85 +14474,150 @@
                 <w:rFonts w:ascii="Times New Roman" w:hAnsi="Times New Roman"/>
                 <w:sz w:val="28"/>
                 <w:szCs w:val="28"/>
-                <w:lang w:eastAsia="ru-RU"/>
-              </w:rPr>
-              <w:lastRenderedPageBreak/>
-              <w:t>Требование 1</w:t>
+                <w:lang w:val="uk-UA" w:eastAsia="ru-RU"/>
+              </w:rPr>
+              <w:t>Система</w:t>
             </w:r>
-          </w:p>
-        </w:tc>
-        <w:tc>
-          <w:tcPr>
-            <w:tcW w:w="560" w:type="dxa"/>
-          </w:tcPr>
-          <w:p>
-            <w:pPr>
+            <w:r>
               <w:rPr>
                 <w:rFonts w:ascii="Times New Roman" w:hAnsi="Times New Roman"/>
                 <w:sz w:val="28"/>
                 <w:szCs w:val="28"/>
-                <w:lang w:eastAsia="ru-RU"/>
-              </w:rPr>
-            </w:pPr>
-          </w:p>
-        </w:tc>
-        <w:tc>
-          <w:tcPr>
-            <w:tcW w:w="560" w:type="dxa"/>
-          </w:tcPr>
-          <w:p>
-            <w:pPr>
+                <w:lang w:val="uk-UA" w:eastAsia="ru-RU"/>
+              </w:rPr>
+              <w:t xml:space="preserve"> повинна приймати файли у форматах </w:t>
+            </w:r>
+            <w:r>
               <w:rPr>
                 <w:rFonts w:ascii="Times New Roman" w:hAnsi="Times New Roman"/>
                 <w:sz w:val="28"/>
                 <w:szCs w:val="28"/>
-                <w:lang w:eastAsia="ru-RU"/>
-              </w:rPr>
-            </w:pPr>
-          </w:p>
-        </w:tc>
-        <w:tc>
-          <w:tcPr>
-            <w:tcW w:w="560" w:type="dxa"/>
-          </w:tcPr>
-          <w:p>
-            <w:pPr>
+                <w:lang w:val="en-GB" w:eastAsia="ru-RU"/>
+              </w:rPr>
+              <w:t>PNG</w:t>
+            </w:r>
+            <w:r>
               <w:rPr>
                 <w:rFonts w:ascii="Times New Roman" w:hAnsi="Times New Roman"/>
                 <w:sz w:val="28"/>
                 <w:szCs w:val="28"/>
                 <w:lang w:eastAsia="ru-RU"/>
               </w:rPr>
-            </w:pPr>
-          </w:p>
-        </w:tc>
-        <w:tc>
-          <w:tcPr>
-            <w:tcW w:w="560" w:type="dxa"/>
-          </w:tcPr>
-          <w:p>
-            <w:pPr>
+              <w:t xml:space="preserve">, </w:t>
+            </w:r>
+            <w:r>
               <w:rPr>
                 <w:rFonts w:ascii="Times New Roman" w:hAnsi="Times New Roman"/>
                 <w:sz w:val="28"/>
                 <w:szCs w:val="28"/>
-                <w:lang w:eastAsia="ru-RU"/>
-              </w:rPr>
-            </w:pPr>
-          </w:p>
-        </w:tc>
-        <w:tc>
-          <w:tcPr>
-            <w:tcW w:w="560" w:type="dxa"/>
-          </w:tcPr>
-          <w:p>
-            <w:pPr>
+                <w:lang w:val="en-GB" w:eastAsia="ru-RU"/>
+              </w:rPr>
+              <w:t>JPEG</w:t>
+            </w:r>
+            <w:r>
               <w:rPr>
                 <w:rFonts w:ascii="Times New Roman" w:hAnsi="Times New Roman"/>
                 <w:sz w:val="28"/>
                 <w:szCs w:val="28"/>
                 <w:lang w:eastAsia="ru-RU"/>
               </w:rPr>
+              <w:t xml:space="preserve">, </w:t>
+            </w:r>
+            <w:r>
+              <w:rPr>
+                <w:rFonts w:ascii="Times New Roman" w:hAnsi="Times New Roman"/>
+                <w:sz w:val="28"/>
+                <w:szCs w:val="28"/>
+                <w:lang w:val="en-GB" w:eastAsia="ru-RU"/>
+              </w:rPr>
+              <w:t>TXT</w:t>
+            </w:r>
+            <w:r>
+              <w:rPr>
+                <w:rFonts w:ascii="Times New Roman" w:hAnsi="Times New Roman"/>
+                <w:sz w:val="28"/>
+                <w:szCs w:val="28"/>
+                <w:lang w:eastAsia="ru-RU"/>
+              </w:rPr>
+              <w:t xml:space="preserve">, </w:t>
+            </w:r>
+            <w:r>
+              <w:rPr>
+                <w:rFonts w:ascii="Times New Roman" w:hAnsi="Times New Roman"/>
+                <w:sz w:val="28"/>
+                <w:szCs w:val="28"/>
+                <w:lang w:val="en-GB" w:eastAsia="ru-RU"/>
+              </w:rPr>
+              <w:t>PDF</w:t>
+            </w:r>
+            <w:r>
+              <w:rPr>
+                <w:rFonts w:ascii="Times New Roman" w:hAnsi="Times New Roman"/>
+                <w:sz w:val="28"/>
+                <w:szCs w:val="28"/>
+                <w:lang w:eastAsia="ru-RU"/>
+              </w:rPr>
+              <w:t>.</w:t>
+            </w:r>
+          </w:p>
+        </w:tc>
+        <w:tc>
+          <w:tcPr>
+            <w:tcW w:w="560" w:type="dxa"/>
+          </w:tcPr>
+          <w:p>
+            <w:pPr>
+              <w:rPr>
+                <w:lang w:eastAsia="ru-RU"/>
+              </w:rPr>
+            </w:pPr>
+          </w:p>
+        </w:tc>
+        <w:tc>
+          <w:tcPr>
+            <w:tcW w:w="560" w:type="dxa"/>
+          </w:tcPr>
+          <w:p>
+            <w:pPr>
+              <w:rPr>
+                <w:lang w:eastAsia="ru-RU"/>
+              </w:rPr>
+            </w:pPr>
+          </w:p>
+        </w:tc>
+        <w:tc>
+          <w:tcPr>
+            <w:tcW w:w="560" w:type="dxa"/>
+          </w:tcPr>
+          <w:p>
+            <w:pPr>
+              <w:rPr>
+                <w:lang w:eastAsia="ru-RU"/>
+              </w:rPr>
+            </w:pPr>
+          </w:p>
+        </w:tc>
+        <w:tc>
+          <w:tcPr>
+            <w:tcW w:w="560" w:type="dxa"/>
+          </w:tcPr>
+          <w:p>
+            <w:pPr>
+              <w:rPr>
+                <w:lang w:eastAsia="ru-RU"/>
+              </w:rPr>
+            </w:pPr>
+          </w:p>
+        </w:tc>
+        <w:tc>
+          <w:tcPr>
+            <w:tcW w:w="560" w:type="dxa"/>
+          </w:tcPr>
+          <w:p>
+            <w:pPr>
+              <w:rPr>
+                <w:lang w:eastAsia="ru-RU"/>
+              </w:rPr>
             </w:pPr>
           </w:p>
         </w:tc>
@@ -13726,9 +14628,6 @@
           <w:p>
             <w:pPr>
               <w:rPr>
-                <w:rFonts w:ascii="Times New Roman" w:hAnsi="Times New Roman"/>
-                <w:sz w:val="28"/>
-                <w:szCs w:val="28"/>
                 <w:lang w:eastAsia="ru-RU"/>
               </w:rPr>
             </w:pPr>
@@ -13748,7 +14647,7 @@
                 <w:b/>
                 <w:sz w:val="28"/>
                 <w:szCs w:val="28"/>
-                <w:lang w:eastAsia="ru-RU"/>
+                <w:lang w:val="uk-UA" w:eastAsia="ru-RU"/>
               </w:rPr>
             </w:pPr>
             <w:r>
@@ -13757,9 +14656,9 @@
                 <w:b/>
                 <w:sz w:val="28"/>
                 <w:szCs w:val="28"/>
-                <w:lang w:eastAsia="ru-RU"/>
-              </w:rPr>
-              <w:t>Атрибуты качества</w:t>
+                <w:lang w:val="uk-UA" w:eastAsia="ru-RU"/>
+              </w:rPr>
+              <w:t>Атрибути якості</w:t>
             </w:r>
           </w:p>
         </w:tc>
@@ -13771,13 +14670,23 @@
           </w:tcPr>
           <w:p>
             <w:pPr>
+              <w:jc w:val="left"/>
               <w:rPr>
                 <w:rFonts w:ascii="Times New Roman" w:hAnsi="Times New Roman"/>
                 <w:sz w:val="28"/>
                 <w:szCs w:val="28"/>
-                <w:lang w:eastAsia="ru-RU"/>
-              </w:rPr>
-            </w:pPr>
+                <w:lang w:val="uk-UA" w:eastAsia="ru-RU"/>
+              </w:rPr>
+            </w:pPr>
+            <w:r>
+              <w:rPr>
+                <w:rFonts w:ascii="Times New Roman" w:hAnsi="Times New Roman"/>
+                <w:sz w:val="28"/>
+                <w:szCs w:val="28"/>
+                <w:lang w:val="uk-UA" w:eastAsia="ru-RU"/>
+              </w:rPr>
+              <w:t>Швидкість - час відкриття додатку не повинен перевищувати 5 секунд.</w:t>
+            </w:r>
           </w:p>
         </w:tc>
         <w:tc>
@@ -13878,11 +14787,12 @@
           </w:tcPr>
           <w:p>
             <w:pPr>
+              <w:jc w:val="left"/>
               <w:rPr>
                 <w:rFonts w:ascii="Times New Roman" w:hAnsi="Times New Roman"/>
                 <w:sz w:val="28"/>
                 <w:szCs w:val="28"/>
-                <w:lang w:eastAsia="ru-RU"/>
+                <w:lang w:val="uk-UA" w:eastAsia="ru-RU"/>
               </w:rPr>
             </w:pPr>
             <w:r>
@@ -13890,9 +14800,63 @@
                 <w:rFonts w:ascii="Times New Roman" w:hAnsi="Times New Roman"/>
                 <w:sz w:val="28"/>
                 <w:szCs w:val="28"/>
-                <w:lang w:eastAsia="ru-RU"/>
-              </w:rPr>
-              <w:t>Требование 1</w:t>
+                <w:lang w:val="uk-UA" w:eastAsia="ru-RU"/>
+              </w:rPr>
+              <w:t xml:space="preserve">Доступність - додаток повинен функціонувати на мобільних пристроях з операційною системою </w:t>
+            </w:r>
+            <w:r>
+              <w:rPr>
+                <w:rFonts w:ascii="Times New Roman" w:hAnsi="Times New Roman"/>
+                <w:sz w:val="28"/>
+                <w:szCs w:val="28"/>
+                <w:lang w:val="en-GB" w:eastAsia="ru-RU"/>
+              </w:rPr>
+              <w:t>Android</w:t>
+            </w:r>
+            <w:r>
+              <w:rPr>
+                <w:rFonts w:ascii="Times New Roman" w:hAnsi="Times New Roman"/>
+                <w:sz w:val="28"/>
+                <w:szCs w:val="28"/>
+                <w:lang w:eastAsia="ru-RU"/>
+              </w:rPr>
+              <w:t xml:space="preserve"> 4.</w:t>
+            </w:r>
+            <w:r>
+              <w:rPr>
+                <w:rFonts w:ascii="Times New Roman" w:hAnsi="Times New Roman"/>
+                <w:sz w:val="28"/>
+                <w:szCs w:val="28"/>
+                <w:lang w:val="en-GB" w:eastAsia="ru-RU"/>
+              </w:rPr>
+              <w:t>4</w:t>
+            </w:r>
+            <w:r>
+              <w:rPr>
+                <w:rFonts w:ascii="Times New Roman" w:hAnsi="Times New Roman"/>
+                <w:sz w:val="28"/>
+                <w:szCs w:val="28"/>
+                <w:lang w:eastAsia="ru-RU"/>
+              </w:rPr>
+              <w:t xml:space="preserve"> </w:t>
+            </w:r>
+            <w:r>
+              <w:rPr>
+                <w:rFonts w:ascii="Times New Roman" w:hAnsi="Times New Roman"/>
+                <w:sz w:val="28"/>
+                <w:szCs w:val="28"/>
+                <w:lang w:val="en-GB" w:eastAsia="ru-RU"/>
+              </w:rPr>
+              <w:t xml:space="preserve">KitKat </w:t>
+            </w:r>
+            <w:r>
+              <w:rPr>
+                <w:rFonts w:ascii="Times New Roman" w:hAnsi="Times New Roman"/>
+                <w:sz w:val="28"/>
+                <w:szCs w:val="28"/>
+                <w:lang w:val="uk-UA" w:eastAsia="ru-RU"/>
+              </w:rPr>
+              <w:t>і вище.</w:t>
             </w:r>
           </w:p>
         </w:tc>
@@ -13990,6 +14954,580 @@
       <w:tr>
         <w:tc>
           <w:tcPr>
+            <w:tcW w:w="6440" w:type="dxa"/>
+          </w:tcPr>
+          <w:p>
+            <w:pPr>
+              <w:jc w:val="left"/>
+              <w:rPr>
+                <w:rFonts w:ascii="Times New Roman" w:hAnsi="Times New Roman"/>
+                <w:sz w:val="28"/>
+                <w:szCs w:val="28"/>
+                <w:lang w:val="uk-UA" w:eastAsia="ru-RU"/>
+              </w:rPr>
+            </w:pPr>
+            <w:r>
+              <w:rPr>
+                <w:rFonts w:ascii="Times New Roman" w:hAnsi="Times New Roman"/>
+                <w:sz w:val="28"/>
+                <w:szCs w:val="28"/>
+                <w:lang w:val="uk-UA" w:eastAsia="ru-RU"/>
+              </w:rPr>
+              <w:t>Безпека - додаток не повинен вимагати від користувача ніяких персональних даних.</w:t>
+            </w:r>
+          </w:p>
+        </w:tc>
+        <w:tc>
+          <w:tcPr>
+            <w:tcW w:w="560" w:type="dxa"/>
+          </w:tcPr>
+          <w:p>
+            <w:pPr>
+              <w:rPr>
+                <w:lang w:eastAsia="ru-RU"/>
+              </w:rPr>
+            </w:pPr>
+          </w:p>
+        </w:tc>
+        <w:tc>
+          <w:tcPr>
+            <w:tcW w:w="560" w:type="dxa"/>
+          </w:tcPr>
+          <w:p>
+            <w:pPr>
+              <w:rPr>
+                <w:lang w:eastAsia="ru-RU"/>
+              </w:rPr>
+            </w:pPr>
+          </w:p>
+        </w:tc>
+        <w:tc>
+          <w:tcPr>
+            <w:tcW w:w="560" w:type="dxa"/>
+          </w:tcPr>
+          <w:p>
+            <w:pPr>
+              <w:rPr>
+                <w:lang w:eastAsia="ru-RU"/>
+              </w:rPr>
+            </w:pPr>
+          </w:p>
+        </w:tc>
+        <w:tc>
+          <w:tcPr>
+            <w:tcW w:w="560" w:type="dxa"/>
+          </w:tcPr>
+          <w:p>
+            <w:pPr>
+              <w:rPr>
+                <w:lang w:eastAsia="ru-RU"/>
+              </w:rPr>
+            </w:pPr>
+          </w:p>
+        </w:tc>
+        <w:tc>
+          <w:tcPr>
+            <w:tcW w:w="560" w:type="dxa"/>
+          </w:tcPr>
+          <w:p>
+            <w:pPr>
+              <w:rPr>
+                <w:lang w:eastAsia="ru-RU"/>
+              </w:rPr>
+            </w:pPr>
+          </w:p>
+        </w:tc>
+        <w:tc>
+          <w:tcPr>
+            <w:tcW w:w="960" w:type="dxa"/>
+          </w:tcPr>
+          <w:p>
+            <w:pPr>
+              <w:rPr>
+                <w:lang w:eastAsia="ru-RU"/>
+              </w:rPr>
+            </w:pPr>
+          </w:p>
+        </w:tc>
+      </w:tr>
+      <w:tr>
+        <w:tc>
+          <w:tcPr>
+            <w:tcW w:w="6440" w:type="dxa"/>
+          </w:tcPr>
+          <w:p>
+            <w:pPr>
+              <w:jc w:val="left"/>
+              <w:rPr>
+                <w:rFonts w:ascii="Times New Roman" w:hAnsi="Times New Roman"/>
+                <w:sz w:val="28"/>
+                <w:szCs w:val="28"/>
+                <w:lang w:val="uk-UA" w:eastAsia="ru-RU"/>
+              </w:rPr>
+            </w:pPr>
+            <w:r>
+              <w:rPr>
+                <w:rFonts w:ascii="Times New Roman" w:hAnsi="Times New Roman"/>
+                <w:sz w:val="28"/>
+                <w:szCs w:val="28"/>
+                <w:lang w:val="uk-UA" w:eastAsia="ru-RU"/>
+              </w:rPr>
+              <w:t>Якість зображень - с</w:t>
+            </w:r>
+            <w:r>
+              <w:rPr>
+                <w:rFonts w:ascii="Times New Roman" w:hAnsi="Times New Roman"/>
+                <w:sz w:val="28"/>
+                <w:szCs w:val="28"/>
+                <w:lang w:val="uk-UA" w:eastAsia="ru-RU"/>
+              </w:rPr>
+              <w:t>истема не повинна використовувати компресію для зображень.</w:t>
+            </w:r>
+          </w:p>
+        </w:tc>
+        <w:tc>
+          <w:tcPr>
+            <w:tcW w:w="560" w:type="dxa"/>
+          </w:tcPr>
+          <w:p>
+            <w:pPr>
+              <w:rPr>
+                <w:lang w:eastAsia="ru-RU"/>
+              </w:rPr>
+            </w:pPr>
+          </w:p>
+        </w:tc>
+        <w:tc>
+          <w:tcPr>
+            <w:tcW w:w="560" w:type="dxa"/>
+          </w:tcPr>
+          <w:p>
+            <w:pPr>
+              <w:rPr>
+                <w:lang w:eastAsia="ru-RU"/>
+              </w:rPr>
+            </w:pPr>
+          </w:p>
+        </w:tc>
+        <w:tc>
+          <w:tcPr>
+            <w:tcW w:w="560" w:type="dxa"/>
+          </w:tcPr>
+          <w:p>
+            <w:pPr>
+              <w:rPr>
+                <w:lang w:eastAsia="ru-RU"/>
+              </w:rPr>
+            </w:pPr>
+          </w:p>
+        </w:tc>
+        <w:tc>
+          <w:tcPr>
+            <w:tcW w:w="560" w:type="dxa"/>
+          </w:tcPr>
+          <w:p>
+            <w:pPr>
+              <w:rPr>
+                <w:lang w:eastAsia="ru-RU"/>
+              </w:rPr>
+            </w:pPr>
+          </w:p>
+        </w:tc>
+        <w:tc>
+          <w:tcPr>
+            <w:tcW w:w="560" w:type="dxa"/>
+          </w:tcPr>
+          <w:p>
+            <w:pPr>
+              <w:rPr>
+                <w:lang w:eastAsia="ru-RU"/>
+              </w:rPr>
+            </w:pPr>
+          </w:p>
+        </w:tc>
+        <w:tc>
+          <w:tcPr>
+            <w:tcW w:w="960" w:type="dxa"/>
+          </w:tcPr>
+          <w:p>
+            <w:pPr>
+              <w:rPr>
+                <w:lang w:eastAsia="ru-RU"/>
+              </w:rPr>
+            </w:pPr>
+          </w:p>
+        </w:tc>
+      </w:tr>
+    </w:tbl>
+    <w:p/>
+    <w:p/>
+    <w:p/>
+    <w:p>
+      <w:pPr>
+        <w:pStyle w:val="a4"/>
+        <w:keepNext/>
+        <w:jc w:val="both"/>
+        <w:rPr>
+          <w:lang w:val="uk-UA"/>
+        </w:rPr>
+      </w:pPr>
+      <w:r>
+        <w:rPr>
+          <w:lang w:val="uk-UA"/>
+        </w:rPr>
+        <w:lastRenderedPageBreak/>
+        <w:tab/>
+      </w:r>
+      <w:r>
+        <w:rPr>
+          <w:lang w:val="uk-UA"/>
+        </w:rPr>
+        <w:t>Продовження таблиці 2.2</w:t>
+      </w:r>
+    </w:p>
+    <w:tbl>
+      <w:tblPr>
+        <w:tblStyle w:val="21"/>
+        <w:tblW w:w="10200" w:type="dxa"/>
+        <w:tblInd w:w="-5" w:type="dxa"/>
+        <w:tblLook w:val="04A0" w:firstRow="1" w:lastRow="0" w:firstColumn="1" w:lastColumn="0" w:noHBand="0" w:noVBand="1"/>
+      </w:tblPr>
+      <w:tblGrid>
+        <w:gridCol w:w="6440"/>
+        <w:gridCol w:w="560"/>
+        <w:gridCol w:w="560"/>
+        <w:gridCol w:w="560"/>
+        <w:gridCol w:w="560"/>
+        <w:gridCol w:w="560"/>
+        <w:gridCol w:w="960"/>
+      </w:tblGrid>
+      <w:tr>
+        <w:tc>
+          <w:tcPr>
+            <w:tcW w:w="6440" w:type="dxa"/>
+          </w:tcPr>
+          <w:p>
+            <w:pPr>
+              <w:jc w:val="left"/>
+              <w:rPr>
+                <w:rFonts w:ascii="Times New Roman" w:hAnsi="Times New Roman"/>
+                <w:sz w:val="28"/>
+                <w:szCs w:val="28"/>
+                <w:lang w:val="uk-UA" w:eastAsia="ru-RU"/>
+              </w:rPr>
+            </w:pPr>
+            <w:r>
+              <w:rPr>
+                <w:rFonts w:ascii="Times New Roman" w:hAnsi="Times New Roman"/>
+                <w:sz w:val="28"/>
+                <w:szCs w:val="28"/>
+                <w:lang w:val="uk-UA" w:eastAsia="ru-RU"/>
+              </w:rPr>
+              <w:t>Стійкість до збоїв - с</w:t>
+            </w:r>
+            <w:r>
+              <w:rPr>
+                <w:rFonts w:ascii="Times New Roman" w:hAnsi="Times New Roman"/>
+                <w:sz w:val="28"/>
+                <w:szCs w:val="28"/>
+                <w:lang w:val="uk-UA" w:eastAsia="ru-RU"/>
+              </w:rPr>
+              <w:t>истема повинна підтверджувати зберігання всіх даних одразу після внесення будь-яких змін.</w:t>
+            </w:r>
+          </w:p>
+        </w:tc>
+        <w:tc>
+          <w:tcPr>
+            <w:tcW w:w="560" w:type="dxa"/>
+          </w:tcPr>
+          <w:p>
+            <w:pPr>
+              <w:rPr>
+                <w:lang w:val="uk-UA" w:eastAsia="ru-RU"/>
+              </w:rPr>
+            </w:pPr>
+          </w:p>
+        </w:tc>
+        <w:tc>
+          <w:tcPr>
+            <w:tcW w:w="560" w:type="dxa"/>
+          </w:tcPr>
+          <w:p>
+            <w:pPr>
+              <w:rPr>
+                <w:lang w:eastAsia="ru-RU"/>
+              </w:rPr>
+            </w:pPr>
+          </w:p>
+        </w:tc>
+        <w:tc>
+          <w:tcPr>
+            <w:tcW w:w="560" w:type="dxa"/>
+          </w:tcPr>
+          <w:p>
+            <w:pPr>
+              <w:rPr>
+                <w:lang w:eastAsia="ru-RU"/>
+              </w:rPr>
+            </w:pPr>
+          </w:p>
+        </w:tc>
+        <w:tc>
+          <w:tcPr>
+            <w:tcW w:w="560" w:type="dxa"/>
+          </w:tcPr>
+          <w:p>
+            <w:pPr>
+              <w:rPr>
+                <w:lang w:eastAsia="ru-RU"/>
+              </w:rPr>
+            </w:pPr>
+          </w:p>
+        </w:tc>
+        <w:tc>
+          <w:tcPr>
+            <w:tcW w:w="560" w:type="dxa"/>
+          </w:tcPr>
+          <w:p>
+            <w:pPr>
+              <w:rPr>
+                <w:lang w:eastAsia="ru-RU"/>
+              </w:rPr>
+            </w:pPr>
+          </w:p>
+        </w:tc>
+        <w:tc>
+          <w:tcPr>
+            <w:tcW w:w="960" w:type="dxa"/>
+          </w:tcPr>
+          <w:p>
+            <w:pPr>
+              <w:rPr>
+                <w:lang w:eastAsia="ru-RU"/>
+              </w:rPr>
+            </w:pPr>
+          </w:p>
+        </w:tc>
+      </w:tr>
+      <w:tr>
+        <w:tc>
+          <w:tcPr>
+            <w:tcW w:w="6440" w:type="dxa"/>
+          </w:tcPr>
+          <w:p>
+            <w:pPr>
+              <w:jc w:val="left"/>
+              <w:rPr>
+                <w:rFonts w:ascii="Times New Roman" w:hAnsi="Times New Roman"/>
+                <w:sz w:val="28"/>
+                <w:szCs w:val="28"/>
+                <w:lang w:val="uk-UA" w:eastAsia="ru-RU"/>
+              </w:rPr>
+            </w:pPr>
+            <w:r>
+              <w:rPr>
+                <w:rFonts w:ascii="Times New Roman" w:hAnsi="Times New Roman"/>
+                <w:sz w:val="28"/>
+                <w:szCs w:val="28"/>
+                <w:lang w:val="uk-UA" w:eastAsia="ru-RU"/>
+              </w:rPr>
+              <w:t>Безпека - с</w:t>
+            </w:r>
+            <w:r>
+              <w:rPr>
+                <w:rFonts w:ascii="Times New Roman" w:hAnsi="Times New Roman"/>
+                <w:sz w:val="28"/>
+                <w:szCs w:val="28"/>
+                <w:lang w:val="uk-UA" w:eastAsia="ru-RU"/>
+              </w:rPr>
+              <w:t>истема повинна запитувати підтвердження користувача при видаленні будь-якого елементу інформації.</w:t>
+            </w:r>
+          </w:p>
+        </w:tc>
+        <w:tc>
+          <w:tcPr>
+            <w:tcW w:w="560" w:type="dxa"/>
+          </w:tcPr>
+          <w:p>
+            <w:pPr>
+              <w:rPr>
+                <w:lang w:val="uk-UA" w:eastAsia="ru-RU"/>
+              </w:rPr>
+            </w:pPr>
+          </w:p>
+        </w:tc>
+        <w:tc>
+          <w:tcPr>
+            <w:tcW w:w="560" w:type="dxa"/>
+          </w:tcPr>
+          <w:p>
+            <w:pPr>
+              <w:rPr>
+                <w:lang w:eastAsia="ru-RU"/>
+              </w:rPr>
+            </w:pPr>
+          </w:p>
+        </w:tc>
+        <w:tc>
+          <w:tcPr>
+            <w:tcW w:w="560" w:type="dxa"/>
+          </w:tcPr>
+          <w:p>
+            <w:pPr>
+              <w:rPr>
+                <w:lang w:eastAsia="ru-RU"/>
+              </w:rPr>
+            </w:pPr>
+          </w:p>
+        </w:tc>
+        <w:tc>
+          <w:tcPr>
+            <w:tcW w:w="560" w:type="dxa"/>
+          </w:tcPr>
+          <w:p>
+            <w:pPr>
+              <w:rPr>
+                <w:lang w:eastAsia="ru-RU"/>
+              </w:rPr>
+            </w:pPr>
+          </w:p>
+        </w:tc>
+        <w:tc>
+          <w:tcPr>
+            <w:tcW w:w="560" w:type="dxa"/>
+          </w:tcPr>
+          <w:p>
+            <w:pPr>
+              <w:rPr>
+                <w:lang w:eastAsia="ru-RU"/>
+              </w:rPr>
+            </w:pPr>
+          </w:p>
+        </w:tc>
+        <w:tc>
+          <w:tcPr>
+            <w:tcW w:w="960" w:type="dxa"/>
+          </w:tcPr>
+          <w:p>
+            <w:pPr>
+              <w:rPr>
+                <w:lang w:eastAsia="ru-RU"/>
+              </w:rPr>
+            </w:pPr>
+          </w:p>
+        </w:tc>
+      </w:tr>
+      <w:tr>
+        <w:tc>
+          <w:tcPr>
+            <w:tcW w:w="6440" w:type="dxa"/>
+          </w:tcPr>
+          <w:p>
+            <w:pPr>
+              <w:jc w:val="left"/>
+              <w:rPr>
+                <w:rFonts w:ascii="Times New Roman" w:hAnsi="Times New Roman"/>
+                <w:sz w:val="28"/>
+                <w:szCs w:val="28"/>
+                <w:lang w:val="uk-UA" w:eastAsia="ru-RU"/>
+              </w:rPr>
+            </w:pPr>
+            <w:r>
+              <w:rPr>
+                <w:rFonts w:ascii="Times New Roman" w:hAnsi="Times New Roman"/>
+                <w:sz w:val="28"/>
+                <w:szCs w:val="28"/>
+                <w:lang w:val="uk-UA" w:eastAsia="ru-RU"/>
+              </w:rPr>
+              <w:t>Безпека - я</w:t>
+            </w:r>
+            <w:r>
+              <w:rPr>
+                <w:rFonts w:ascii="Times New Roman" w:hAnsi="Times New Roman"/>
+                <w:sz w:val="28"/>
+                <w:szCs w:val="28"/>
+                <w:lang w:val="uk-UA" w:eastAsia="ru-RU"/>
+              </w:rPr>
+              <w:t>кщо системі не вдалося внесення якихось змін, вона повинна проінформувати користувача про причину проблеми.</w:t>
+            </w:r>
+          </w:p>
+        </w:tc>
+        <w:tc>
+          <w:tcPr>
+            <w:tcW w:w="560" w:type="dxa"/>
+          </w:tcPr>
+          <w:p>
+            <w:pPr>
+              <w:rPr>
+                <w:lang w:val="uk-UA" w:eastAsia="ru-RU"/>
+              </w:rPr>
+            </w:pPr>
+          </w:p>
+        </w:tc>
+        <w:tc>
+          <w:tcPr>
+            <w:tcW w:w="560" w:type="dxa"/>
+          </w:tcPr>
+          <w:p>
+            <w:pPr>
+              <w:rPr>
+                <w:lang w:eastAsia="ru-RU"/>
+              </w:rPr>
+            </w:pPr>
+          </w:p>
+        </w:tc>
+        <w:tc>
+          <w:tcPr>
+            <w:tcW w:w="560" w:type="dxa"/>
+          </w:tcPr>
+          <w:p>
+            <w:pPr>
+              <w:rPr>
+                <w:lang w:eastAsia="ru-RU"/>
+              </w:rPr>
+            </w:pPr>
+          </w:p>
+        </w:tc>
+        <w:tc>
+          <w:tcPr>
+            <w:tcW w:w="560" w:type="dxa"/>
+          </w:tcPr>
+          <w:p>
+            <w:pPr>
+              <w:rPr>
+                <w:lang w:eastAsia="ru-RU"/>
+              </w:rPr>
+            </w:pPr>
+          </w:p>
+        </w:tc>
+        <w:tc>
+          <w:tcPr>
+            <w:tcW w:w="560" w:type="dxa"/>
+          </w:tcPr>
+          <w:p>
+            <w:pPr>
+              <w:rPr>
+                <w:lang w:eastAsia="ru-RU"/>
+              </w:rPr>
+            </w:pPr>
+          </w:p>
+        </w:tc>
+        <w:tc>
+          <w:tcPr>
+            <w:tcW w:w="960" w:type="dxa"/>
+          </w:tcPr>
+          <w:p>
+            <w:pPr>
+              <w:rPr>
+                <w:lang w:eastAsia="ru-RU"/>
+              </w:rPr>
+            </w:pPr>
+          </w:p>
+        </w:tc>
+      </w:tr>
+      <w:tr>
+        <w:tc>
+          <w:tcPr>
             <w:tcW w:w="10200" w:type="dxa"/>
             <w:gridSpan w:val="7"/>
           </w:tcPr>
@@ -14000,7 +15538,7 @@
                 <w:b/>
                 <w:sz w:val="28"/>
                 <w:szCs w:val="28"/>
-                <w:lang w:eastAsia="ru-RU"/>
+                <w:lang w:val="uk-UA" w:eastAsia="ru-RU"/>
               </w:rPr>
             </w:pPr>
             <w:r>
@@ -14009,9 +15547,9 @@
                 <w:b/>
                 <w:sz w:val="28"/>
                 <w:szCs w:val="28"/>
-                <w:lang w:eastAsia="ru-RU"/>
-              </w:rPr>
-              <w:t>Ограничения</w:t>
+                <w:lang w:val="uk-UA" w:eastAsia="ru-RU"/>
+              </w:rPr>
+              <w:t>Обмеження</w:t>
             </w:r>
           </w:p>
         </w:tc>
@@ -14023,13 +15561,23 @@
           </w:tcPr>
           <w:p>
             <w:pPr>
+              <w:jc w:val="left"/>
               <w:rPr>
                 <w:rFonts w:ascii="Times New Roman" w:hAnsi="Times New Roman"/>
                 <w:sz w:val="28"/>
                 <w:szCs w:val="28"/>
-                <w:lang w:eastAsia="ru-RU"/>
-              </w:rPr>
-            </w:pPr>
+                <w:lang w:val="uk-UA" w:eastAsia="ru-RU"/>
+              </w:rPr>
+            </w:pPr>
+            <w:r>
+              <w:rPr>
+                <w:rFonts w:ascii="Times New Roman" w:hAnsi="Times New Roman"/>
+                <w:sz w:val="28"/>
+                <w:szCs w:val="28"/>
+                <w:lang w:val="uk-UA" w:eastAsia="ru-RU"/>
+              </w:rPr>
+              <w:t>Час початку і кінця пари повинен мати 24-годинний формат.</w:t>
+            </w:r>
           </w:p>
         </w:tc>
         <w:tc>
@@ -14130,6 +15678,7 @@
           </w:tcPr>
           <w:p>
             <w:pPr>
+              <w:jc w:val="left"/>
               <w:rPr>
                 <w:rFonts w:ascii="Times New Roman" w:hAnsi="Times New Roman"/>
                 <w:sz w:val="28"/>
@@ -14142,9 +15691,99 @@
                 <w:rFonts w:ascii="Times New Roman" w:hAnsi="Times New Roman"/>
                 <w:sz w:val="28"/>
                 <w:szCs w:val="28"/>
-                <w:lang w:eastAsia="ru-RU"/>
-              </w:rPr>
-              <w:t>Требование 1</w:t>
+                <w:lang w:val="uk-UA" w:eastAsia="ru-RU"/>
+              </w:rPr>
+              <w:t xml:space="preserve">До систем оцінювання можуть входити нецілі числа, більші за нуль та літери </w:t>
+            </w:r>
+            <w:r>
+              <w:rPr>
+                <w:rFonts w:ascii="Times New Roman" w:hAnsi="Times New Roman"/>
+                <w:sz w:val="28"/>
+                <w:szCs w:val="28"/>
+                <w:lang w:val="en-GB" w:eastAsia="ru-RU"/>
+              </w:rPr>
+              <w:t>A</w:t>
+            </w:r>
+            <w:r>
+              <w:rPr>
+                <w:rFonts w:ascii="Times New Roman" w:hAnsi="Times New Roman"/>
+                <w:sz w:val="28"/>
+                <w:szCs w:val="28"/>
+                <w:lang w:eastAsia="ru-RU"/>
+              </w:rPr>
+              <w:t xml:space="preserve">, </w:t>
+            </w:r>
+            <w:r>
+              <w:rPr>
+                <w:rFonts w:ascii="Times New Roman" w:hAnsi="Times New Roman"/>
+                <w:sz w:val="28"/>
+                <w:szCs w:val="28"/>
+                <w:lang w:val="en-GB" w:eastAsia="ru-RU"/>
+              </w:rPr>
+              <w:t>B</w:t>
+            </w:r>
+            <w:r>
+              <w:rPr>
+                <w:rFonts w:ascii="Times New Roman" w:hAnsi="Times New Roman"/>
+                <w:sz w:val="28"/>
+                <w:szCs w:val="28"/>
+                <w:lang w:eastAsia="ru-RU"/>
+              </w:rPr>
+              <w:t xml:space="preserve">, </w:t>
+            </w:r>
+            <w:r>
+              <w:rPr>
+                <w:rFonts w:ascii="Times New Roman" w:hAnsi="Times New Roman"/>
+                <w:sz w:val="28"/>
+                <w:szCs w:val="28"/>
+                <w:lang w:val="en-GB" w:eastAsia="ru-RU"/>
+              </w:rPr>
+              <w:t>C</w:t>
+            </w:r>
+            <w:r>
+              <w:rPr>
+                <w:rFonts w:ascii="Times New Roman" w:hAnsi="Times New Roman"/>
+                <w:sz w:val="28"/>
+                <w:szCs w:val="28"/>
+                <w:lang w:eastAsia="ru-RU"/>
+              </w:rPr>
+              <w:t xml:space="preserve">, </w:t>
+            </w:r>
+            <w:r>
+              <w:rPr>
+                <w:rFonts w:ascii="Times New Roman" w:hAnsi="Times New Roman"/>
+                <w:sz w:val="28"/>
+                <w:szCs w:val="28"/>
+                <w:lang w:val="en-GB" w:eastAsia="ru-RU"/>
+              </w:rPr>
+              <w:t>D</w:t>
+            </w:r>
+            <w:r>
+              <w:rPr>
+                <w:rFonts w:ascii="Times New Roman" w:hAnsi="Times New Roman"/>
+                <w:sz w:val="28"/>
+                <w:szCs w:val="28"/>
+                <w:lang w:eastAsia="ru-RU"/>
+              </w:rPr>
+              <w:t xml:space="preserve">, </w:t>
+            </w:r>
+            <w:r>
+              <w:rPr>
+                <w:rFonts w:ascii="Times New Roman" w:hAnsi="Times New Roman"/>
+                <w:sz w:val="28"/>
+                <w:szCs w:val="28"/>
+                <w:lang w:val="en-GB" w:eastAsia="ru-RU"/>
+              </w:rPr>
+              <w:t>F</w:t>
+            </w:r>
+            <w:r>
+              <w:rPr>
+                <w:rFonts w:ascii="Times New Roman" w:hAnsi="Times New Roman"/>
+                <w:sz w:val="28"/>
+                <w:szCs w:val="28"/>
+                <w:lang w:eastAsia="ru-RU"/>
+              </w:rPr>
+              <w:t>.</w:t>
             </w:r>
           </w:p>
         </w:tc>
@@ -14246,11 +15885,12 @@
           </w:tcPr>
           <w:p>
             <w:pPr>
+              <w:jc w:val="left"/>
               <w:rPr>
                 <w:rFonts w:ascii="Times New Roman" w:hAnsi="Times New Roman"/>
                 <w:sz w:val="28"/>
                 <w:szCs w:val="28"/>
-                <w:lang w:eastAsia="ru-RU"/>
+                <w:lang w:val="uk-UA" w:eastAsia="ru-RU"/>
               </w:rPr>
             </w:pPr>
             <w:r>
@@ -14258,9 +15898,9 @@
                 <w:rFonts w:ascii="Times New Roman" w:hAnsi="Times New Roman"/>
                 <w:sz w:val="28"/>
                 <w:szCs w:val="28"/>
-                <w:lang w:eastAsia="ru-RU"/>
-              </w:rPr>
-              <w:t>…</w:t>
+                <w:lang w:val="uk-UA" w:eastAsia="ru-RU"/>
+              </w:rPr>
+              <w:t>Час кінця пари не повинен перевищувати час початку пари.</w:t>
             </w:r>
           </w:p>
         </w:tc>
@@ -14271,69 +15911,54 @@
           <w:p>
             <w:pPr>
               <w:rPr>
-                <w:rFonts w:ascii="Times New Roman" w:hAnsi="Times New Roman"/>
-                <w:sz w:val="28"/>
-                <w:szCs w:val="28"/>
-                <w:lang w:eastAsia="ru-RU"/>
-              </w:rPr>
-            </w:pPr>
-          </w:p>
-        </w:tc>
-        <w:tc>
-          <w:tcPr>
-            <w:tcW w:w="560" w:type="dxa"/>
-          </w:tcPr>
-          <w:p>
-            <w:pPr>
-              <w:rPr>
-                <w:rFonts w:ascii="Times New Roman" w:hAnsi="Times New Roman"/>
-                <w:sz w:val="28"/>
-                <w:szCs w:val="28"/>
-                <w:lang w:eastAsia="ru-RU"/>
-              </w:rPr>
-            </w:pPr>
-          </w:p>
-        </w:tc>
-        <w:tc>
-          <w:tcPr>
-            <w:tcW w:w="560" w:type="dxa"/>
-          </w:tcPr>
-          <w:p>
-            <w:pPr>
-              <w:rPr>
-                <w:rFonts w:ascii="Times New Roman" w:hAnsi="Times New Roman"/>
-                <w:sz w:val="28"/>
-                <w:szCs w:val="28"/>
-                <w:lang w:eastAsia="ru-RU"/>
-              </w:rPr>
-            </w:pPr>
-          </w:p>
-        </w:tc>
-        <w:tc>
-          <w:tcPr>
-            <w:tcW w:w="560" w:type="dxa"/>
-          </w:tcPr>
-          <w:p>
-            <w:pPr>
-              <w:rPr>
-                <w:rFonts w:ascii="Times New Roman" w:hAnsi="Times New Roman"/>
-                <w:sz w:val="28"/>
-                <w:szCs w:val="28"/>
-                <w:lang w:eastAsia="ru-RU"/>
-              </w:rPr>
-            </w:pPr>
-          </w:p>
-        </w:tc>
-        <w:tc>
-          <w:tcPr>
-            <w:tcW w:w="560" w:type="dxa"/>
-          </w:tcPr>
-          <w:p>
-            <w:pPr>
-              <w:rPr>
-                <w:rFonts w:ascii="Times New Roman" w:hAnsi="Times New Roman"/>
-                <w:sz w:val="28"/>
-                <w:szCs w:val="28"/>
+                <w:lang w:eastAsia="ru-RU"/>
+              </w:rPr>
+            </w:pPr>
+          </w:p>
+        </w:tc>
+        <w:tc>
+          <w:tcPr>
+            <w:tcW w:w="560" w:type="dxa"/>
+          </w:tcPr>
+          <w:p>
+            <w:pPr>
+              <w:rPr>
+                <w:lang w:eastAsia="ru-RU"/>
+              </w:rPr>
+            </w:pPr>
+          </w:p>
+        </w:tc>
+        <w:tc>
+          <w:tcPr>
+            <w:tcW w:w="560" w:type="dxa"/>
+          </w:tcPr>
+          <w:p>
+            <w:pPr>
+              <w:rPr>
+                <w:lang w:eastAsia="ru-RU"/>
+              </w:rPr>
+            </w:pPr>
+          </w:p>
+        </w:tc>
+        <w:tc>
+          <w:tcPr>
+            <w:tcW w:w="560" w:type="dxa"/>
+          </w:tcPr>
+          <w:p>
+            <w:pPr>
+              <w:rPr>
+                <w:lang w:eastAsia="ru-RU"/>
+              </w:rPr>
+            </w:pPr>
+          </w:p>
+        </w:tc>
+        <w:tc>
+          <w:tcPr>
+            <w:tcW w:w="560" w:type="dxa"/>
+          </w:tcPr>
+          <w:p>
+            <w:pPr>
+              <w:rPr>
                 <w:lang w:eastAsia="ru-RU"/>
               </w:rPr>
             </w:pPr>
@@ -14346,9 +15971,6 @@
           <w:p>
             <w:pPr>
               <w:rPr>
-                <w:rFonts w:ascii="Times New Roman" w:hAnsi="Times New Roman"/>
-                <w:sz w:val="28"/>
-                <w:szCs w:val="28"/>
                 <w:lang w:eastAsia="ru-RU"/>
               </w:rPr>
             </w:pPr>
@@ -14356,29 +15978,7 @@
         </w:tc>
       </w:tr>
     </w:tbl>
-    <w:p>
-      <w:pPr>
-        <w:rPr>
-          <w:lang w:val="uk-UA"/>
-        </w:rPr>
-      </w:pPr>
-    </w:p>
-    <w:p>
-      <w:pPr>
-        <w:rPr>
-          <w:lang w:val="uk-UA"/>
-        </w:rPr>
-      </w:pPr>
-    </w:p>
-    <w:p>
-      <w:pPr>
-        <w:pStyle w:val="a3"/>
-        <w:ind w:left="1429" w:firstLine="0"/>
-        <w:rPr>
-          <w:lang w:val="uk-UA"/>
-        </w:rPr>
-      </w:pPr>
-    </w:p>
+    <w:p/>
     <w:sectPr>
       <w:pgSz w:w="11906" w:h="16838"/>
       <w:pgMar w:top="1134" w:right="567" w:bottom="1134" w:left="1134" w:header="709" w:footer="709" w:gutter="0"/>
@@ -17436,7 +19036,7 @@
 </file>
 
 <file path=customXml/itemProps1.xml><?xml version="1.0" encoding="utf-8"?>
-<ds:datastoreItem xmlns:ds="http://schemas.openxmlformats.org/officeDocument/2006/customXml" ds:itemID="{935FE2A1-F051-4920-B493-224B0D8AEF2E}">
+<ds:datastoreItem xmlns:ds="http://schemas.openxmlformats.org/officeDocument/2006/customXml" ds:itemID="{A6ADF313-A156-4A8B-8602-A3723AE267DC}">
   <ds:schemaRefs>
     <ds:schemaRef ds:uri="http://schemas.openxmlformats.org/officeDocument/2006/bibliography"/>
   </ds:schemaRefs>

</xml_diff>